<commit_message>
add some new record
</commit_message>
<xml_diff>
--- a/kdd.docx
+++ b/kdd.docx
@@ -11077,8 +11077,6 @@
         </w:rPr>
         <w:t>Xgboost对原始特征更加重视</w:t>
       </w:r>
-      <w:bookmarkStart w:id="0" w:name="_GoBack"/>
-      <w:bookmarkEnd w:id="0"/>
     </w:p>
     <w:p>
       <w:pPr>
@@ -11136,8 +11134,15 @@
       <w:pPr>
         <w:jc w:val="both"/>
         <w:rPr>
-          <w:rFonts w:hint="eastAsia"/>
-          <w:lang w:val="en-US" w:eastAsia="zh-CN"/>
+          <w:rFonts w:hint="default" w:ascii="Helvetica Neue" w:hAnsi="Helvetica Neue" w:eastAsia="Helvetica Neue" w:cs="Helvetica Neue"/>
+          <w:b w:val="0"/>
+          <w:i w:val="0"/>
+          <w:caps w:val="0"/>
+          <w:color w:val="413F3F"/>
+          <w:spacing w:val="0"/>
+          <w:sz w:val="24"/>
+          <w:szCs w:val="24"/>
+          <w:shd w:val="clear" w:fill="FAFAFA"/>
         </w:rPr>
       </w:pPr>
       <w:r>
@@ -11165,7 +11170,6 @@
           <w:spacing w:val="0"/>
           <w:sz w:val="24"/>
           <w:szCs w:val="24"/>
-          <w:bdr w:val="none" w:color="auto" w:sz="0" w:space="0"/>
           <w:shd w:val="clear" w:fill="FAFAFA"/>
           <w:vertAlign w:val="baseline"/>
         </w:rPr>
@@ -11185,6 +11189,709 @@
         </w:rPr>
         <w:t>）</w:t>
       </w:r>
+    </w:p>
+    <w:p>
+      <w:pPr>
+        <w:jc w:val="both"/>
+        <w:rPr>
+          <w:rFonts w:hint="default" w:ascii="Helvetica Neue" w:hAnsi="Helvetica Neue" w:eastAsia="Helvetica Neue" w:cs="Helvetica Neue"/>
+          <w:b w:val="0"/>
+          <w:i w:val="0"/>
+          <w:caps w:val="0"/>
+          <w:color w:val="413F3F"/>
+          <w:spacing w:val="0"/>
+          <w:sz w:val="24"/>
+          <w:szCs w:val="24"/>
+          <w:shd w:val="clear" w:fill="FAFAFA"/>
+        </w:rPr>
+      </w:pPr>
+    </w:p>
+    <w:p>
+      <w:pPr>
+        <w:jc w:val="both"/>
+        <w:rPr>
+          <w:rFonts w:hint="default" w:ascii="Helvetica Neue" w:hAnsi="Helvetica Neue" w:eastAsia="Helvetica Neue" w:cs="Helvetica Neue"/>
+          <w:b w:val="0"/>
+          <w:i w:val="0"/>
+          <w:caps w:val="0"/>
+          <w:color w:val="413F3F"/>
+          <w:spacing w:val="0"/>
+          <w:sz w:val="24"/>
+          <w:szCs w:val="24"/>
+          <w:shd w:val="clear" w:fill="FAFAFA"/>
+        </w:rPr>
+      </w:pPr>
+    </w:p>
+    <w:p>
+      <w:pPr>
+        <w:jc w:val="both"/>
+        <w:rPr>
+          <w:rFonts w:hint="eastAsia" w:ascii="Helvetica Neue" w:hAnsi="Helvetica Neue" w:eastAsia="宋体" w:cs="Helvetica Neue"/>
+          <w:b w:val="0"/>
+          <w:i w:val="0"/>
+          <w:caps w:val="0"/>
+          <w:color w:val="413F3F"/>
+          <w:spacing w:val="0"/>
+          <w:sz w:val="24"/>
+          <w:szCs w:val="24"/>
+          <w:shd w:val="clear" w:fill="FAFAFA"/>
+          <w:lang w:val="en-US" w:eastAsia="zh-CN"/>
+        </w:rPr>
+      </w:pPr>
+      <w:r>
+        <w:rPr>
+          <w:rFonts w:hint="eastAsia" w:ascii="Helvetica Neue" w:hAnsi="Helvetica Neue" w:eastAsia="宋体" w:cs="Helvetica Neue"/>
+          <w:b w:val="0"/>
+          <w:i w:val="0"/>
+          <w:color w:val="413F3F"/>
+          <w:spacing w:val="0"/>
+          <w:sz w:val="24"/>
+          <w:szCs w:val="24"/>
+          <w:shd w:val="clear" w:fill="FAFAFA"/>
+          <w:lang w:val="en-US" w:eastAsia="zh-CN"/>
+        </w:rPr>
+        <w:t>M</w:t>
+      </w:r>
+      <w:r>
+        <w:rPr>
+          <w:rFonts w:hint="eastAsia" w:ascii="Helvetica Neue" w:hAnsi="Helvetica Neue" w:eastAsia="宋体" w:cs="Helvetica Neue"/>
+          <w:b w:val="0"/>
+          <w:i w:val="0"/>
+          <w:caps w:val="0"/>
+          <w:color w:val="413F3F"/>
+          <w:spacing w:val="0"/>
+          <w:sz w:val="24"/>
+          <w:szCs w:val="24"/>
+          <w:shd w:val="clear" w:fill="FAFAFA"/>
+          <w:lang w:val="en-US" w:eastAsia="zh-CN"/>
+        </w:rPr>
+        <w:t>odel ensemble  stacking</w:t>
+      </w:r>
+    </w:p>
+    <w:p>
+      <w:pPr>
+        <w:jc w:val="both"/>
+        <w:rPr>
+          <w:rFonts w:hint="eastAsia" w:ascii="Helvetica Neue" w:hAnsi="Helvetica Neue" w:eastAsia="宋体" w:cs="Helvetica Neue"/>
+          <w:b w:val="0"/>
+          <w:i w:val="0"/>
+          <w:caps w:val="0"/>
+          <w:color w:val="413F3F"/>
+          <w:spacing w:val="0"/>
+          <w:sz w:val="24"/>
+          <w:szCs w:val="24"/>
+          <w:shd w:val="clear" w:fill="FAFAFA"/>
+          <w:lang w:val="en-US" w:eastAsia="zh-CN"/>
+        </w:rPr>
+      </w:pPr>
+      <w:r>
+        <w:rPr>
+          <w:rFonts w:hint="eastAsia" w:ascii="Helvetica Neue" w:hAnsi="Helvetica Neue" w:eastAsia="宋体" w:cs="Helvetica Neue"/>
+          <w:b w:val="0"/>
+          <w:i w:val="0"/>
+          <w:caps w:val="0"/>
+          <w:color w:val="413F3F"/>
+          <w:spacing w:val="0"/>
+          <w:sz w:val="24"/>
+          <w:szCs w:val="24"/>
+          <w:shd w:val="clear" w:fill="FAFAFA"/>
+          <w:lang w:val="en-US" w:eastAsia="zh-CN"/>
+        </w:rPr>
+        <w:t>数据装箱</w:t>
+      </w:r>
+    </w:p>
+    <w:p>
+      <w:pPr>
+        <w:jc w:val="both"/>
+        <w:rPr>
+          <w:rFonts w:hint="eastAsia" w:ascii="Helvetica Neue" w:hAnsi="Helvetica Neue" w:eastAsia="宋体" w:cs="Helvetica Neue"/>
+          <w:b w:val="0"/>
+          <w:i w:val="0"/>
+          <w:caps w:val="0"/>
+          <w:color w:val="413F3F"/>
+          <w:spacing w:val="0"/>
+          <w:sz w:val="24"/>
+          <w:szCs w:val="24"/>
+          <w:shd w:val="clear" w:fill="FAFAFA"/>
+          <w:lang w:val="en-US" w:eastAsia="zh-CN"/>
+        </w:rPr>
+      </w:pPr>
+      <w:r>
+        <w:rPr>
+          <w:rFonts w:hint="eastAsia" w:ascii="Helvetica Neue" w:hAnsi="Helvetica Neue" w:eastAsia="宋体" w:cs="Helvetica Neue"/>
+          <w:b w:val="0"/>
+          <w:i w:val="0"/>
+          <w:color w:val="413F3F"/>
+          <w:spacing w:val="0"/>
+          <w:sz w:val="24"/>
+          <w:szCs w:val="24"/>
+          <w:shd w:val="clear" w:fill="FAFAFA"/>
+          <w:lang w:val="en-US" w:eastAsia="zh-CN"/>
+        </w:rPr>
+        <w:t>H</w:t>
+      </w:r>
+      <w:r>
+        <w:rPr>
+          <w:rFonts w:hint="eastAsia" w:ascii="Helvetica Neue" w:hAnsi="Helvetica Neue" w:eastAsia="宋体" w:cs="Helvetica Neue"/>
+          <w:b w:val="0"/>
+          <w:i w:val="0"/>
+          <w:caps w:val="0"/>
+          <w:color w:val="413F3F"/>
+          <w:spacing w:val="0"/>
+          <w:sz w:val="24"/>
+          <w:szCs w:val="24"/>
+          <w:shd w:val="clear" w:fill="FAFAFA"/>
+          <w:lang w:val="en-US" w:eastAsia="zh-CN"/>
+        </w:rPr>
+        <w:t>ist画图</w:t>
+      </w:r>
+    </w:p>
+    <w:p>
+      <w:pPr>
+        <w:jc w:val="both"/>
+        <w:rPr>
+          <w:rFonts w:hint="eastAsia" w:ascii="Helvetica Neue" w:hAnsi="Helvetica Neue" w:eastAsia="宋体" w:cs="Helvetica Neue"/>
+          <w:b w:val="0"/>
+          <w:i w:val="0"/>
+          <w:caps w:val="0"/>
+          <w:color w:val="413F3F"/>
+          <w:spacing w:val="0"/>
+          <w:sz w:val="24"/>
+          <w:szCs w:val="24"/>
+          <w:shd w:val="clear" w:fill="FAFAFA"/>
+          <w:lang w:val="en-US" w:eastAsia="zh-CN"/>
+        </w:rPr>
+      </w:pPr>
+      <w:r>
+        <w:rPr>
+          <w:rFonts w:hint="eastAsia" w:ascii="Helvetica Neue" w:hAnsi="Helvetica Neue" w:eastAsia="宋体" w:cs="Helvetica Neue"/>
+          <w:b w:val="0"/>
+          <w:i w:val="0"/>
+          <w:color w:val="413F3F"/>
+          <w:spacing w:val="0"/>
+          <w:sz w:val="24"/>
+          <w:szCs w:val="24"/>
+          <w:shd w:val="clear" w:fill="FAFAFA"/>
+          <w:lang w:val="en-US" w:eastAsia="zh-CN"/>
+        </w:rPr>
+        <w:t>C</w:t>
+      </w:r>
+      <w:r>
+        <w:rPr>
+          <w:rFonts w:hint="eastAsia" w:ascii="Helvetica Neue" w:hAnsi="Helvetica Neue" w:eastAsia="宋体" w:cs="Helvetica Neue"/>
+          <w:b w:val="0"/>
+          <w:i w:val="0"/>
+          <w:caps w:val="0"/>
+          <w:color w:val="413F3F"/>
+          <w:spacing w:val="0"/>
+          <w:sz w:val="24"/>
+          <w:szCs w:val="24"/>
+          <w:shd w:val="clear" w:fill="FAFAFA"/>
+          <w:lang w:val="en-US" w:eastAsia="zh-CN"/>
+        </w:rPr>
+        <w:t>ount  based</w:t>
+      </w:r>
+    </w:p>
+    <w:p>
+      <w:pPr>
+        <w:jc w:val="both"/>
+      </w:pPr>
+    </w:p>
+    <w:p>
+      <w:pPr>
+        <w:jc w:val="both"/>
+        <w:rPr>
+          <w:rFonts w:hint="eastAsia"/>
+          <w:lang w:val="en-US" w:eastAsia="zh-CN"/>
+        </w:rPr>
+      </w:pPr>
+      <w:r>
+        <w:rPr>
+          <w:rFonts w:hint="eastAsia"/>
+          <w:lang w:val="en-US" w:eastAsia="zh-CN"/>
+        </w:rPr>
+        <w:t>Count based  learning</w:t>
+      </w:r>
+    </w:p>
+    <w:p>
+      <w:pPr>
+        <w:jc w:val="both"/>
+      </w:pPr>
+      <w:r>
+        <w:drawing>
+          <wp:inline distT="0" distB="0" distL="114300" distR="114300">
+            <wp:extent cx="5272405" cy="2995295"/>
+            <wp:effectExtent l="0" t="0" r="4445" b="14605"/>
+            <wp:docPr id="78" name="图片 1"/>
+            <wp:cNvGraphicFramePr>
+              <a:graphicFrameLocks xmlns:a="http://schemas.openxmlformats.org/drawingml/2006/main" noChangeAspect="1"/>
+            </wp:cNvGraphicFramePr>
+            <a:graphic xmlns:a="http://schemas.openxmlformats.org/drawingml/2006/main">
+              <a:graphicData uri="http://schemas.openxmlformats.org/drawingml/2006/picture">
+                <pic:pic xmlns:pic="http://schemas.openxmlformats.org/drawingml/2006/picture">
+                  <pic:nvPicPr>
+                    <pic:cNvPr id="78" name="图片 1"/>
+                    <pic:cNvPicPr>
+                      <a:picLocks noChangeAspect="1"/>
+                    </pic:cNvPicPr>
+                  </pic:nvPicPr>
+                  <pic:blipFill>
+                    <a:blip r:embed="rId85"/>
+                    <a:stretch>
+                      <a:fillRect/>
+                    </a:stretch>
+                  </pic:blipFill>
+                  <pic:spPr>
+                    <a:xfrm>
+                      <a:off x="0" y="0"/>
+                      <a:ext cx="5272405" cy="2995295"/>
+                    </a:xfrm>
+                    <a:prstGeom prst="rect">
+                      <a:avLst/>
+                    </a:prstGeom>
+                    <a:noFill/>
+                    <a:ln w="9525">
+                      <a:noFill/>
+                    </a:ln>
+                  </pic:spPr>
+                </pic:pic>
+              </a:graphicData>
+            </a:graphic>
+          </wp:inline>
+        </w:drawing>
+      </w:r>
+    </w:p>
+    <w:p>
+      <w:pPr>
+        <w:jc w:val="both"/>
+      </w:pPr>
+      <w:r>
+        <w:drawing>
+          <wp:inline distT="0" distB="0" distL="114300" distR="114300">
+            <wp:extent cx="2999740" cy="361950"/>
+            <wp:effectExtent l="0" t="0" r="10160" b="0"/>
+            <wp:docPr id="79" name="图片 2"/>
+            <wp:cNvGraphicFramePr>
+              <a:graphicFrameLocks xmlns:a="http://schemas.openxmlformats.org/drawingml/2006/main" noChangeAspect="1"/>
+            </wp:cNvGraphicFramePr>
+            <a:graphic xmlns:a="http://schemas.openxmlformats.org/drawingml/2006/main">
+              <a:graphicData uri="http://schemas.openxmlformats.org/drawingml/2006/picture">
+                <pic:pic xmlns:pic="http://schemas.openxmlformats.org/drawingml/2006/picture">
+                  <pic:nvPicPr>
+                    <pic:cNvPr id="79" name="图片 2"/>
+                    <pic:cNvPicPr>
+                      <a:picLocks noChangeAspect="1"/>
+                    </pic:cNvPicPr>
+                  </pic:nvPicPr>
+                  <pic:blipFill>
+                    <a:blip r:embed="rId86"/>
+                    <a:stretch>
+                      <a:fillRect/>
+                    </a:stretch>
+                  </pic:blipFill>
+                  <pic:spPr>
+                    <a:xfrm>
+                      <a:off x="0" y="0"/>
+                      <a:ext cx="2999740" cy="361950"/>
+                    </a:xfrm>
+                    <a:prstGeom prst="rect">
+                      <a:avLst/>
+                    </a:prstGeom>
+                    <a:noFill/>
+                    <a:ln w="9525">
+                      <a:noFill/>
+                    </a:ln>
+                  </pic:spPr>
+                </pic:pic>
+              </a:graphicData>
+            </a:graphic>
+          </wp:inline>
+        </w:drawing>
+      </w:r>
+    </w:p>
+    <w:p>
+      <w:pPr>
+        <w:jc w:val="both"/>
+        <w:rPr>
+          <w:rFonts w:hint="eastAsia"/>
+          <w:lang w:val="en-US" w:eastAsia="zh-CN"/>
+        </w:rPr>
+      </w:pPr>
+      <w:r>
+        <w:rPr>
+          <w:rFonts w:hint="eastAsia"/>
+          <w:lang w:val="en-US" w:eastAsia="zh-CN"/>
+        </w:rPr>
+        <w:t>Log((2+c/2)/(1+c/2)) c取1 时，等于0.5108</w:t>
+      </w:r>
+    </w:p>
+    <w:p>
+      <w:pPr>
+        <w:jc w:val="both"/>
+        <w:rPr>
+          <w:rFonts w:hint="eastAsia"/>
+          <w:lang w:val="en-US" w:eastAsia="zh-CN"/>
+        </w:rPr>
+      </w:pPr>
+    </w:p>
+    <w:p>
+      <w:pPr>
+        <w:jc w:val="both"/>
+        <w:rPr>
+          <w:rFonts w:hint="eastAsia"/>
+          <w:lang w:val="en-US" w:eastAsia="zh-CN"/>
+        </w:rPr>
+      </w:pPr>
+      <w:r>
+        <w:rPr>
+          <w:rFonts w:hint="eastAsia"/>
+          <w:lang w:val="en-US" w:eastAsia="zh-CN"/>
+        </w:rPr>
+        <w:t>7种回归https://www.analyticsvidhya.com/blog/2015/08/comprehensive-guide-regression/</w:t>
+      </w:r>
+    </w:p>
+    <w:p>
+      <w:pPr>
+        <w:jc w:val="both"/>
+        <w:rPr>
+          <w:rFonts w:hint="eastAsia"/>
+          <w:lang w:val="en-US" w:eastAsia="zh-CN"/>
+        </w:rPr>
+      </w:pPr>
+    </w:p>
+    <w:p>
+      <w:pPr>
+        <w:jc w:val="both"/>
+        <w:rPr>
+          <w:rFonts w:hint="eastAsia"/>
+          <w:lang w:val="en-US" w:eastAsia="zh-CN"/>
+        </w:rPr>
+      </w:pPr>
+      <w:r>
+        <w:rPr>
+          <w:rFonts w:hint="eastAsia"/>
+          <w:lang w:val="en-US" w:eastAsia="zh-CN"/>
+        </w:rPr>
+        <w:t>时间预测必须优化</w:t>
+      </w:r>
+    </w:p>
+    <w:p>
+      <w:pPr>
+        <w:jc w:val="both"/>
+        <w:rPr>
+          <w:rFonts w:hint="eastAsia"/>
+          <w:lang w:val="en-US" w:eastAsia="zh-CN"/>
+        </w:rPr>
+      </w:pPr>
+    </w:p>
+    <w:p>
+      <w:pPr>
+        <w:jc w:val="both"/>
+        <w:rPr>
+          <w:rFonts w:hint="eastAsia"/>
+          <w:lang w:val="en-US" w:eastAsia="zh-CN"/>
+        </w:rPr>
+      </w:pPr>
+      <w:r>
+        <w:rPr>
+          <w:rFonts w:hint="eastAsia"/>
+          <w:lang w:val="en-US" w:eastAsia="zh-CN"/>
+        </w:rPr>
+        <w:t>Mallow</w:t>
+      </w:r>
+      <w:r>
+        <w:rPr>
+          <w:rFonts w:hint="default"/>
+          <w:lang w:val="en-US" w:eastAsia="zh-CN"/>
+        </w:rPr>
+        <w:t>’</w:t>
+      </w:r>
+      <w:r>
+        <w:rPr>
+          <w:rFonts w:hint="eastAsia"/>
+          <w:lang w:val="en-US" w:eastAsia="zh-CN"/>
+        </w:rPr>
+        <w:t>scp 选择特征子集</w:t>
+      </w:r>
+    </w:p>
+    <w:p>
+      <w:pPr>
+        <w:jc w:val="both"/>
+        <w:rPr>
+          <w:rFonts w:hint="eastAsia"/>
+          <w:lang w:val="en-US" w:eastAsia="zh-CN"/>
+        </w:rPr>
+      </w:pPr>
+    </w:p>
+    <w:p>
+      <w:pPr>
+        <w:jc w:val="both"/>
+      </w:pPr>
+      <w:r>
+        <w:drawing>
+          <wp:inline distT="0" distB="0" distL="114300" distR="114300">
+            <wp:extent cx="6419850" cy="2122805"/>
+            <wp:effectExtent l="0" t="0" r="0" b="10795"/>
+            <wp:docPr id="80" name="图片 3"/>
+            <wp:cNvGraphicFramePr>
+              <a:graphicFrameLocks xmlns:a="http://schemas.openxmlformats.org/drawingml/2006/main" noChangeAspect="1"/>
+            </wp:cNvGraphicFramePr>
+            <a:graphic xmlns:a="http://schemas.openxmlformats.org/drawingml/2006/main">
+              <a:graphicData uri="http://schemas.openxmlformats.org/drawingml/2006/picture">
+                <pic:pic xmlns:pic="http://schemas.openxmlformats.org/drawingml/2006/picture">
+                  <pic:nvPicPr>
+                    <pic:cNvPr id="80" name="图片 3"/>
+                    <pic:cNvPicPr>
+                      <a:picLocks noChangeAspect="1"/>
+                    </pic:cNvPicPr>
+                  </pic:nvPicPr>
+                  <pic:blipFill>
+                    <a:blip r:embed="rId87"/>
+                    <a:stretch>
+                      <a:fillRect/>
+                    </a:stretch>
+                  </pic:blipFill>
+                  <pic:spPr>
+                    <a:xfrm>
+                      <a:off x="0" y="0"/>
+                      <a:ext cx="6419850" cy="2122805"/>
+                    </a:xfrm>
+                    <a:prstGeom prst="rect">
+                      <a:avLst/>
+                    </a:prstGeom>
+                    <a:noFill/>
+                    <a:ln w="9525">
+                      <a:noFill/>
+                    </a:ln>
+                  </pic:spPr>
+                </pic:pic>
+              </a:graphicData>
+            </a:graphic>
+          </wp:inline>
+        </w:drawing>
+      </w:r>
+    </w:p>
+    <w:p>
+      <w:pPr>
+        <w:jc w:val="both"/>
+        <w:rPr>
+          <w:rFonts w:hint="eastAsia"/>
+          <w:b/>
+          <w:bCs/>
+          <w:lang w:val="en-US" w:eastAsia="zh-CN"/>
+        </w:rPr>
+      </w:pPr>
+      <w:r>
+        <w:rPr>
+          <w:rFonts w:hint="eastAsia"/>
+          <w:b/>
+          <w:bCs/>
+          <w:lang w:val="en-US" w:eastAsia="zh-CN"/>
+        </w:rPr>
+        <w:t>两小时之前的流量作为特征量</w:t>
+      </w:r>
+    </w:p>
+    <w:p>
+      <w:pPr>
+        <w:jc w:val="both"/>
+        <w:rPr>
+          <w:rFonts w:hint="eastAsia"/>
+          <w:lang w:val="en-US" w:eastAsia="zh-CN"/>
+        </w:rPr>
+      </w:pPr>
+    </w:p>
+    <w:p>
+      <w:pPr>
+        <w:jc w:val="both"/>
+      </w:pPr>
+    </w:p>
+    <w:p>
+      <w:pPr>
+        <w:jc w:val="both"/>
+      </w:pPr>
+      <w:r>
+        <w:drawing>
+          <wp:inline distT="0" distB="0" distL="114300" distR="114300">
+            <wp:extent cx="6381750" cy="4695825"/>
+            <wp:effectExtent l="0" t="0" r="0" b="9525"/>
+            <wp:docPr id="81" name="图片 4"/>
+            <wp:cNvGraphicFramePr>
+              <a:graphicFrameLocks xmlns:a="http://schemas.openxmlformats.org/drawingml/2006/main" noChangeAspect="1"/>
+            </wp:cNvGraphicFramePr>
+            <a:graphic xmlns:a="http://schemas.openxmlformats.org/drawingml/2006/main">
+              <a:graphicData uri="http://schemas.openxmlformats.org/drawingml/2006/picture">
+                <pic:pic xmlns:pic="http://schemas.openxmlformats.org/drawingml/2006/picture">
+                  <pic:nvPicPr>
+                    <pic:cNvPr id="81" name="图片 4"/>
+                    <pic:cNvPicPr>
+                      <a:picLocks noChangeAspect="1"/>
+                    </pic:cNvPicPr>
+                  </pic:nvPicPr>
+                  <pic:blipFill>
+                    <a:blip r:embed="rId88"/>
+                    <a:stretch>
+                      <a:fillRect/>
+                    </a:stretch>
+                  </pic:blipFill>
+                  <pic:spPr>
+                    <a:xfrm>
+                      <a:off x="0" y="0"/>
+                      <a:ext cx="6381750" cy="4695825"/>
+                    </a:xfrm>
+                    <a:prstGeom prst="rect">
+                      <a:avLst/>
+                    </a:prstGeom>
+                    <a:noFill/>
+                    <a:ln w="9525">
+                      <a:noFill/>
+                    </a:ln>
+                  </pic:spPr>
+                </pic:pic>
+              </a:graphicData>
+            </a:graphic>
+          </wp:inline>
+        </w:drawing>
+      </w:r>
+    </w:p>
+    <w:p>
+      <w:pPr>
+        <w:jc w:val="both"/>
+      </w:pPr>
+      <w:r>
+        <w:drawing>
+          <wp:inline distT="0" distB="0" distL="114300" distR="114300">
+            <wp:extent cx="5271770" cy="4642485"/>
+            <wp:effectExtent l="0" t="0" r="5080" b="5715"/>
+            <wp:docPr id="82" name="图片 5"/>
+            <wp:cNvGraphicFramePr>
+              <a:graphicFrameLocks xmlns:a="http://schemas.openxmlformats.org/drawingml/2006/main" noChangeAspect="1"/>
+            </wp:cNvGraphicFramePr>
+            <a:graphic xmlns:a="http://schemas.openxmlformats.org/drawingml/2006/main">
+              <a:graphicData uri="http://schemas.openxmlformats.org/drawingml/2006/picture">
+                <pic:pic xmlns:pic="http://schemas.openxmlformats.org/drawingml/2006/picture">
+                  <pic:nvPicPr>
+                    <pic:cNvPr id="82" name="图片 5"/>
+                    <pic:cNvPicPr>
+                      <a:picLocks noChangeAspect="1"/>
+                    </pic:cNvPicPr>
+                  </pic:nvPicPr>
+                  <pic:blipFill>
+                    <a:blip r:embed="rId89"/>
+                    <a:stretch>
+                      <a:fillRect/>
+                    </a:stretch>
+                  </pic:blipFill>
+                  <pic:spPr>
+                    <a:xfrm>
+                      <a:off x="0" y="0"/>
+                      <a:ext cx="5271770" cy="4642485"/>
+                    </a:xfrm>
+                    <a:prstGeom prst="rect">
+                      <a:avLst/>
+                    </a:prstGeom>
+                    <a:noFill/>
+                    <a:ln w="9525">
+                      <a:noFill/>
+                    </a:ln>
+                  </pic:spPr>
+                </pic:pic>
+              </a:graphicData>
+            </a:graphic>
+          </wp:inline>
+        </w:drawing>
+      </w:r>
+    </w:p>
+    <w:p>
+      <w:pPr>
+        <w:jc w:val="both"/>
+      </w:pPr>
+    </w:p>
+    <w:p>
+      <w:pPr>
+        <w:jc w:val="both"/>
+      </w:pPr>
+      <w:r>
+        <w:drawing>
+          <wp:inline distT="0" distB="0" distL="114300" distR="114300">
+            <wp:extent cx="5272405" cy="1876425"/>
+            <wp:effectExtent l="0" t="0" r="4445" b="9525"/>
+            <wp:docPr id="83" name="图片 6"/>
+            <wp:cNvGraphicFramePr>
+              <a:graphicFrameLocks xmlns:a="http://schemas.openxmlformats.org/drawingml/2006/main" noChangeAspect="1"/>
+            </wp:cNvGraphicFramePr>
+            <a:graphic xmlns:a="http://schemas.openxmlformats.org/drawingml/2006/main">
+              <a:graphicData uri="http://schemas.openxmlformats.org/drawingml/2006/picture">
+                <pic:pic xmlns:pic="http://schemas.openxmlformats.org/drawingml/2006/picture">
+                  <pic:nvPicPr>
+                    <pic:cNvPr id="83" name="图片 6"/>
+                    <pic:cNvPicPr>
+                      <a:picLocks noChangeAspect="1"/>
+                    </pic:cNvPicPr>
+                  </pic:nvPicPr>
+                  <pic:blipFill>
+                    <a:blip r:embed="rId90"/>
+                    <a:stretch>
+                      <a:fillRect/>
+                    </a:stretch>
+                  </pic:blipFill>
+                  <pic:spPr>
+                    <a:xfrm>
+                      <a:off x="0" y="0"/>
+                      <a:ext cx="5272405" cy="1876425"/>
+                    </a:xfrm>
+                    <a:prstGeom prst="rect">
+                      <a:avLst/>
+                    </a:prstGeom>
+                    <a:noFill/>
+                    <a:ln w="9525">
+                      <a:noFill/>
+                    </a:ln>
+                  </pic:spPr>
+                </pic:pic>
+              </a:graphicData>
+            </a:graphic>
+          </wp:inline>
+        </w:drawing>
+      </w:r>
+    </w:p>
+    <w:p>
+      <w:pPr>
+        <w:jc w:val="both"/>
+      </w:pPr>
+    </w:p>
+    <w:p>
+      <w:pPr>
+        <w:jc w:val="both"/>
+        <w:rPr>
+          <w:rFonts w:hint="eastAsia"/>
+          <w:lang w:val="en-US" w:eastAsia="zh-CN"/>
+        </w:rPr>
+      </w:pPr>
+      <w:r>
+        <w:rPr>
+          <w:rFonts w:hint="eastAsia"/>
+          <w:lang w:val="en-US" w:eastAsia="zh-CN"/>
+        </w:rPr>
+        <w:t>3，4,5原则</w:t>
+      </w:r>
+    </w:p>
+    <w:p>
+      <w:pPr>
+        <w:jc w:val="both"/>
+        <w:rPr>
+          <w:rFonts w:hint="eastAsia"/>
+          <w:lang w:val="en-US" w:eastAsia="zh-CN"/>
+        </w:rPr>
+      </w:pPr>
+      <w:r>
+        <w:rPr>
+          <w:rFonts w:hint="eastAsia"/>
+          <w:lang w:val="en-US" w:eastAsia="zh-CN"/>
+        </w:rPr>
+        <w:t>降水和湿度之间的关联</w:t>
+      </w:r>
+      <w:bookmarkStart w:id="0" w:name="_GoBack"/>
+      <w:bookmarkEnd w:id="0"/>
     </w:p>
     <w:sectPr>
       <w:pgSz w:w="11906" w:h="16838"/>

</xml_diff>

<commit_message>
new method in volume predict
</commit_message>
<xml_diff>
--- a/kdd.docx
+++ b/kdd.docx
@@ -7961,16 +7961,200 @@
         </w:rPr>
         <w:t>找出6:00到7:40中6个序列中与8点到9:40之间相似的序列：先归一化再聚类，取平均值</w:t>
       </w:r>
+    </w:p>
+    <w:p>
+      <w:pPr>
+        <w:rPr>
+          <w:rFonts w:hint="eastAsia"/>
+          <w:lang w:val="en-US" w:eastAsia="zh-CN"/>
+        </w:rPr>
+      </w:pPr>
+      <w:r>
+        <w:rPr>
+          <w:rFonts w:hint="eastAsia"/>
+          <w:lang w:val="en-US" w:eastAsia="zh-CN"/>
+        </w:rPr>
+        <w:t>Residual 用以上方法</w:t>
+      </w:r>
+    </w:p>
+    <w:p>
+      <w:pPr>
+        <w:rPr>
+          <w:rFonts w:hint="eastAsia"/>
+          <w:lang w:val="en-US" w:eastAsia="zh-CN"/>
+        </w:rPr>
+      </w:pPr>
+      <w:r>
+        <w:rPr>
+          <w:rFonts w:hint="eastAsia"/>
+          <w:lang w:val="en-US" w:eastAsia="zh-CN"/>
+        </w:rPr>
+        <w:t>每天的同一时间给其建模,lstm假期元素去除</w:t>
+      </w:r>
+    </w:p>
+    <w:p>
+      <w:pPr>
+        <w:rPr>
+          <w:rFonts w:hint="eastAsia"/>
+          <w:lang w:val="en-US" w:eastAsia="zh-CN"/>
+        </w:rPr>
+      </w:pPr>
+      <w:r>
+        <w:rPr>
+          <w:rFonts w:hint="eastAsia"/>
+          <w:lang w:val="en-US" w:eastAsia="zh-CN"/>
+        </w:rPr>
+        <w:t>假期因素，假期因素去除，</w:t>
+      </w:r>
+    </w:p>
+    <w:p>
+      <w:r>
+        <w:drawing>
+          <wp:inline distT="0" distB="0" distL="114300" distR="114300">
+            <wp:extent cx="5272405" cy="2694940"/>
+            <wp:effectExtent l="0" t="0" r="4445" b="10160"/>
+            <wp:docPr id="102" name="图片 1"/>
+            <wp:cNvGraphicFramePr>
+              <a:graphicFrameLocks xmlns:a="http://schemas.openxmlformats.org/drawingml/2006/main" noChangeAspect="1"/>
+            </wp:cNvGraphicFramePr>
+            <a:graphic xmlns:a="http://schemas.openxmlformats.org/drawingml/2006/main">
+              <a:graphicData uri="http://schemas.openxmlformats.org/drawingml/2006/picture">
+                <pic:pic xmlns:pic="http://schemas.openxmlformats.org/drawingml/2006/picture">
+                  <pic:nvPicPr>
+                    <pic:cNvPr id="102" name="图片 1"/>
+                    <pic:cNvPicPr>
+                      <a:picLocks noChangeAspect="1"/>
+                    </pic:cNvPicPr>
+                  </pic:nvPicPr>
+                  <pic:blipFill>
+                    <a:blip r:embed="rId105"/>
+                    <a:stretch>
+                      <a:fillRect/>
+                    </a:stretch>
+                  </pic:blipFill>
+                  <pic:spPr>
+                    <a:xfrm>
+                      <a:off x="0" y="0"/>
+                      <a:ext cx="5272405" cy="2694940"/>
+                    </a:xfrm>
+                    <a:prstGeom prst="rect">
+                      <a:avLst/>
+                    </a:prstGeom>
+                    <a:noFill/>
+                    <a:ln w="9525">
+                      <a:noFill/>
+                    </a:ln>
+                  </pic:spPr>
+                </pic:pic>
+              </a:graphicData>
+            </a:graphic>
+          </wp:inline>
+        </w:drawing>
+      </w:r>
+    </w:p>
+    <w:p/>
+    <w:p>
+      <w:pPr>
+        <w:rPr>
+          <w:rFonts w:hint="eastAsia"/>
+          <w:lang w:val="en-US" w:eastAsia="zh-CN"/>
+        </w:rPr>
+      </w:pPr>
+      <w:r>
+        <w:rPr>
+          <w:rFonts w:hint="eastAsia"/>
+          <w:lang w:val="en-US" w:eastAsia="zh-CN"/>
+        </w:rPr>
+        <w:t>数据的应用，则是首先把</w:t>
+      </w:r>
+      <w:r>
+        <w:rPr>
+          <w:rFonts w:hint="eastAsia"/>
+          <w:b/>
+          <w:bCs/>
+          <w:lang w:val="en-US" w:eastAsia="zh-CN"/>
+        </w:rPr>
+        <w:t>相邻几个小时的数据</w:t>
+      </w:r>
+      <w:r>
+        <w:rPr>
+          <w:rFonts w:hint="eastAsia"/>
+          <w:lang w:val="en-US" w:eastAsia="zh-CN"/>
+        </w:rPr>
+        <w:t>放到一个深度卷积神经网络里面，来模拟相邻时间的时序的平滑性。然后把</w:t>
+      </w:r>
+      <w:r>
+        <w:rPr>
+          <w:rFonts w:hint="eastAsia"/>
+          <w:b/>
+          <w:bCs/>
+          <w:lang w:val="en-US" w:eastAsia="zh-CN"/>
+        </w:rPr>
+        <w:t>几天内一时刻对应的数据</w:t>
+      </w:r>
+      <w:r>
+        <w:rPr>
+          <w:rFonts w:hint="eastAsia"/>
+          <w:lang w:val="en-US" w:eastAsia="zh-CN"/>
+        </w:rPr>
+        <w:t>输入到一个相同结构的深度卷积神经网络里面，来模拟周期性。再把</w:t>
+      </w:r>
+      <w:r>
+        <w:rPr>
+          <w:rFonts w:hint="eastAsia"/>
+          <w:b/>
+          <w:bCs/>
+          <w:lang w:val="en-US" w:eastAsia="zh-CN"/>
+        </w:rPr>
+        <w:t>更大时间范围内同一时间点对应的数据做一个输入</w:t>
+      </w:r>
+      <w:r>
+        <w:rPr>
+          <w:rFonts w:hint="eastAsia"/>
+          <w:lang w:val="en-US" w:eastAsia="zh-CN"/>
+        </w:rPr>
+        <w:t>，来模拟趋势性。然后这三个数据先做一个融合，融合的时候引入权重系数，因为三个因素的输出结果并不是在每个地方都一样。比如有的地方周期性特别强，像这种主干道。有的地方周期性不是那么强，它的时间临近性就比较重要。</w:t>
+      </w:r>
+    </w:p>
+    <w:p>
+      <w:pPr>
+        <w:rPr>
+          <w:rFonts w:hint="eastAsia"/>
+          <w:lang w:val="en-US" w:eastAsia="zh-CN"/>
+        </w:rPr>
+      </w:pPr>
+    </w:p>
+    <w:p>
+      <w:pPr>
+        <w:rPr>
+          <w:rFonts w:hint="eastAsia"/>
+          <w:lang w:val="en-US" w:eastAsia="zh-CN"/>
+        </w:rPr>
+      </w:pPr>
+      <w:r>
+        <w:rPr>
+          <w:rFonts w:hint="eastAsia"/>
+          <w:lang w:val="en-US" w:eastAsia="zh-CN"/>
+        </w:rPr>
+        <w:t>Lstm stateful记住上一轮batch的状态</w:t>
+      </w:r>
+    </w:p>
+    <w:p>
+      <w:pPr>
+        <w:rPr>
+          <w:rFonts w:hint="eastAsia"/>
+          <w:lang w:val="en-US" w:eastAsia="zh-CN"/>
+        </w:rPr>
+      </w:pPr>
+      <w:r>
+        <w:rPr>
+          <w:rFonts w:hint="eastAsia"/>
+          <w:lang w:val="en-US" w:eastAsia="zh-CN"/>
+        </w:rPr>
+        <w:t xml:space="preserve">stateful: Boolean (default False). If True, the last state for each sample at index i in a batch will be used as initial state for the sample of index i in the following batch. </w:t>
+      </w:r>
       <w:bookmarkStart w:id="0" w:name="_GoBack"/>
       <w:bookmarkEnd w:id="0"/>
-    </w:p>
-    <w:p>
-      <w:pPr>
-        <w:rPr>
-          <w:rFonts w:hint="eastAsia"/>
-          <w:lang w:val="en-US" w:eastAsia="zh-CN"/>
-        </w:rPr>
-      </w:pPr>
     </w:p>
     <w:sectPr>
       <w:pgSz w:w="11906" w:h="16838"/>
@@ -8270,8 +8454,8 @@
     <w:lsdException w:unhideWhenUsed="0" w:uiPriority="0" w:semiHidden="0" w:name="Normal Indent"/>
     <w:lsdException w:unhideWhenUsed="0" w:uiPriority="0" w:semiHidden="0" w:name="footnote text"/>
     <w:lsdException w:unhideWhenUsed="0" w:uiPriority="0" w:semiHidden="0" w:name="annotation text"/>
-    <w:lsdException w:unhideWhenUsed="0" w:uiPriority="0" w:semiHidden="0" w:name="header"/>
-    <w:lsdException w:unhideWhenUsed="0" w:uiPriority="0" w:semiHidden="0" w:name="footer"/>
+    <w:lsdException w:qFormat="1" w:unhideWhenUsed="0" w:uiPriority="0" w:semiHidden="0" w:name="header"/>
+    <w:lsdException w:qFormat="1" w:unhideWhenUsed="0" w:uiPriority="0" w:semiHidden="0" w:name="footer"/>
     <w:lsdException w:unhideWhenUsed="0" w:uiPriority="0" w:semiHidden="0" w:name="index heading"/>
     <w:lsdException w:qFormat="1" w:uiPriority="0" w:name="caption"/>
     <w:lsdException w:unhideWhenUsed="0" w:uiPriority="0" w:semiHidden="0" w:name="table of figures"/>
@@ -8304,7 +8488,7 @@
     <w:lsdException w:qFormat="1" w:unhideWhenUsed="0" w:uiPriority="0" w:semiHidden="0" w:name="Title"/>
     <w:lsdException w:unhideWhenUsed="0" w:uiPriority="0" w:semiHidden="0" w:name="Closing"/>
     <w:lsdException w:unhideWhenUsed="0" w:uiPriority="0" w:semiHidden="0" w:name="Signature"/>
-    <w:lsdException w:uiPriority="1" w:semiHidden="0" w:name="Default Paragraph Font"/>
+    <w:lsdException w:qFormat="1" w:uiPriority="1" w:semiHidden="0" w:name="Default Paragraph Font"/>
     <w:lsdException w:unhideWhenUsed="0" w:uiPriority="0" w:semiHidden="0" w:name="Body Text"/>
     <w:lsdException w:unhideWhenUsed="0" w:uiPriority="0" w:semiHidden="0" w:name="Body Text Indent"/>
     <w:lsdException w:unhideWhenUsed="0" w:uiPriority="0" w:semiHidden="0" w:name="List Continue"/>
@@ -8386,7 +8570,7 @@
     <w:lsdException w:unhideWhenUsed="0" w:uiPriority="0" w:semiHidden="0" w:name="Table Web 1"/>
     <w:lsdException w:unhideWhenUsed="0" w:uiPriority="0" w:semiHidden="0" w:name="Table Web 2"/>
     <w:lsdException w:unhideWhenUsed="0" w:uiPriority="0" w:semiHidden="0" w:name="Table Web 3"/>
-    <w:lsdException w:unhideWhenUsed="0" w:uiPriority="0" w:semiHidden="0" w:name="Balloon Text"/>
+    <w:lsdException w:qFormat="1" w:unhideWhenUsed="0" w:uiPriority="0" w:semiHidden="0" w:name="Balloon Text"/>
     <w:lsdException w:unhideWhenUsed="0" w:uiPriority="0" w:semiHidden="0" w:name="Table Grid"/>
     <w:lsdException w:unhideWhenUsed="0" w:uiPriority="0" w:semiHidden="0" w:name="Table Theme"/>
     <w:lsdException w:unhideWhenUsed="0" w:uiPriority="60" w:semiHidden="0" w:name="Light Shading"/>
@@ -8527,6 +8711,7 @@
   <w:style w:type="character" w:default="1" w:styleId="7">
     <w:name w:val="Default Paragraph Font"/>
     <w:unhideWhenUsed/>
+    <w:qFormat/>
     <w:uiPriority w:val="1"/>
   </w:style>
   <w:style w:type="table" w:default="1" w:styleId="11">
@@ -8548,6 +8733,7 @@
     <w:name w:val="Balloon Text"/>
     <w:basedOn w:val="1"/>
     <w:link w:val="12"/>
+    <w:qFormat/>
     <w:uiPriority w:val="0"/>
     <w:rPr>
       <w:sz w:val="18"/>
@@ -8558,6 +8744,7 @@
     <w:name w:val="footer"/>
     <w:basedOn w:val="1"/>
     <w:link w:val="14"/>
+    <w:qFormat/>
     <w:uiPriority w:val="0"/>
     <w:pPr>
       <w:tabs>
@@ -8576,6 +8763,7 @@
     <w:name w:val="header"/>
     <w:basedOn w:val="1"/>
     <w:link w:val="13"/>
+    <w:qFormat/>
     <w:uiPriority w:val="0"/>
     <w:pPr>
       <w:pBdr>
@@ -8664,6 +8852,7 @@
     <w:name w:val="页脚 Char"/>
     <w:basedOn w:val="7"/>
     <w:link w:val="4"/>
+    <w:qFormat/>
     <w:uiPriority w:val="0"/>
     <w:rPr>
       <w:rFonts w:asciiTheme="minorHAnsi" w:hAnsiTheme="minorHAnsi" w:eastAsiaTheme="minorEastAsia" w:cstheme="minorBidi"/>

</xml_diff>

<commit_message>
new method with three factor
</commit_message>
<xml_diff>
--- a/kdd.docx
+++ b/kdd.docx
@@ -8051,7 +8051,21 @@
       </w:r>
     </w:p>
     <w:p/>
-    <w:p/>
+    <w:p>
+      <w:pPr>
+        <w:rPr>
+          <w:rFonts w:hint="eastAsia" w:eastAsiaTheme="minorEastAsia"/>
+          <w:lang w:val="en-US" w:eastAsia="zh-CN"/>
+        </w:rPr>
+      </w:pPr>
+      <w:r>
+        <w:rPr>
+          <w:rFonts w:hint="eastAsia"/>
+          <w:lang w:val="en-US" w:eastAsia="zh-CN"/>
+        </w:rPr>
+        <w:t>前2个小时的归一化平均，季节，趋势</w:t>
+      </w:r>
+    </w:p>
     <w:p>
       <w:pPr>
         <w:rPr>
@@ -8354,6 +8368,7 @@
       </w:r>
     </w:p>
     <w:p/>
+    <w:p/>
     <w:p>
       <w:pPr>
         <w:rPr>
@@ -8366,7 +8381,385 @@
           <w:rFonts w:hint="eastAsia"/>
           <w:lang w:val="en-US" w:eastAsia="zh-CN"/>
         </w:rPr>
-        <w:t>Add_test_info有问题</w:t>
+        <w:t>预测成绩第二题</w:t>
+      </w:r>
+    </w:p>
+    <w:p>
+      <w:r>
+        <w:drawing>
+          <wp:inline distT="0" distB="0" distL="114300" distR="114300">
+            <wp:extent cx="1400175" cy="1847850"/>
+            <wp:effectExtent l="0" t="0" r="9525" b="0"/>
+            <wp:docPr id="109" name="图片 1"/>
+            <wp:cNvGraphicFramePr>
+              <a:graphicFrameLocks xmlns:a="http://schemas.openxmlformats.org/drawingml/2006/main" noChangeAspect="1"/>
+            </wp:cNvGraphicFramePr>
+            <a:graphic xmlns:a="http://schemas.openxmlformats.org/drawingml/2006/main">
+              <a:graphicData uri="http://schemas.openxmlformats.org/drawingml/2006/picture">
+                <pic:pic xmlns:pic="http://schemas.openxmlformats.org/drawingml/2006/picture">
+                  <pic:nvPicPr>
+                    <pic:cNvPr id="109" name="图片 1"/>
+                    <pic:cNvPicPr>
+                      <a:picLocks noChangeAspect="1"/>
+                    </pic:cNvPicPr>
+                  </pic:nvPicPr>
+                  <pic:blipFill>
+                    <a:blip r:embed="rId112"/>
+                    <a:stretch>
+                      <a:fillRect/>
+                    </a:stretch>
+                  </pic:blipFill>
+                  <pic:spPr>
+                    <a:xfrm>
+                      <a:off x="0" y="0"/>
+                      <a:ext cx="1400175" cy="1847850"/>
+                    </a:xfrm>
+                    <a:prstGeom prst="rect">
+                      <a:avLst/>
+                    </a:prstGeom>
+                    <a:noFill/>
+                    <a:ln w="9525">
+                      <a:noFill/>
+                    </a:ln>
+                  </pic:spPr>
+                </pic:pic>
+              </a:graphicData>
+            </a:graphic>
+          </wp:inline>
+        </w:drawing>
+      </w:r>
+    </w:p>
+    <w:p/>
+    <w:p>
+      <w:pPr>
+        <w:rPr>
+          <w:rFonts w:hint="eastAsia"/>
+          <w:lang w:val="en-US" w:eastAsia="zh-CN"/>
+        </w:rPr>
+      </w:pPr>
+      <w:r>
+        <w:rPr>
+          <w:rFonts w:hint="eastAsia"/>
+          <w:lang w:val="en-US" w:eastAsia="zh-CN"/>
+        </w:rPr>
+        <w:t>前两个小时的各个归一化值，季节，趋势：</w:t>
+      </w:r>
+    </w:p>
+    <w:p>
+      <w:pPr>
+        <w:rPr>
+          <w:rFonts w:hint="eastAsia"/>
+          <w:lang w:val="en-US" w:eastAsia="zh-CN"/>
+        </w:rPr>
+      </w:pPr>
+      <w:r>
+        <w:rPr>
+          <w:rFonts w:hint="eastAsia"/>
+          <w:lang w:val="en-US" w:eastAsia="zh-CN"/>
+        </w:rPr>
+        <w:t>1-0</w:t>
+      </w:r>
+    </w:p>
+    <w:p>
+      <w:r>
+        <w:drawing>
+          <wp:inline distT="0" distB="0" distL="114300" distR="114300">
+            <wp:extent cx="5272405" cy="608330"/>
+            <wp:effectExtent l="0" t="0" r="4445" b="1270"/>
+            <wp:docPr id="110" name="图片 2"/>
+            <wp:cNvGraphicFramePr>
+              <a:graphicFrameLocks xmlns:a="http://schemas.openxmlformats.org/drawingml/2006/main" noChangeAspect="1"/>
+            </wp:cNvGraphicFramePr>
+            <a:graphic xmlns:a="http://schemas.openxmlformats.org/drawingml/2006/main">
+              <a:graphicData uri="http://schemas.openxmlformats.org/drawingml/2006/picture">
+                <pic:pic xmlns:pic="http://schemas.openxmlformats.org/drawingml/2006/picture">
+                  <pic:nvPicPr>
+                    <pic:cNvPr id="110" name="图片 2"/>
+                    <pic:cNvPicPr>
+                      <a:picLocks noChangeAspect="1"/>
+                    </pic:cNvPicPr>
+                  </pic:nvPicPr>
+                  <pic:blipFill>
+                    <a:blip r:embed="rId113"/>
+                    <a:stretch>
+                      <a:fillRect/>
+                    </a:stretch>
+                  </pic:blipFill>
+                  <pic:spPr>
+                    <a:xfrm>
+                      <a:off x="0" y="0"/>
+                      <a:ext cx="5272405" cy="608330"/>
+                    </a:xfrm>
+                    <a:prstGeom prst="rect">
+                      <a:avLst/>
+                    </a:prstGeom>
+                    <a:noFill/>
+                    <a:ln w="9525">
+                      <a:noFill/>
+                    </a:ln>
+                  </pic:spPr>
+                </pic:pic>
+              </a:graphicData>
+            </a:graphic>
+          </wp:inline>
+        </w:drawing>
+      </w:r>
+    </w:p>
+    <w:p>
+      <w:pPr>
+        <w:rPr>
+          <w:rFonts w:hint="eastAsia"/>
+          <w:lang w:val="en-US" w:eastAsia="zh-CN"/>
+        </w:rPr>
+      </w:pPr>
+      <w:r>
+        <w:rPr>
+          <w:rFonts w:hint="eastAsia"/>
+          <w:lang w:val="en-US" w:eastAsia="zh-CN"/>
+        </w:rPr>
+        <w:t>1-1</w:t>
+      </w:r>
+    </w:p>
+    <w:p>
+      <w:r>
+        <w:drawing>
+          <wp:inline distT="0" distB="0" distL="114300" distR="114300">
+            <wp:extent cx="5271770" cy="427990"/>
+            <wp:effectExtent l="0" t="0" r="5080" b="10160"/>
+            <wp:docPr id="111" name="图片 3"/>
+            <wp:cNvGraphicFramePr>
+              <a:graphicFrameLocks xmlns:a="http://schemas.openxmlformats.org/drawingml/2006/main" noChangeAspect="1"/>
+            </wp:cNvGraphicFramePr>
+            <a:graphic xmlns:a="http://schemas.openxmlformats.org/drawingml/2006/main">
+              <a:graphicData uri="http://schemas.openxmlformats.org/drawingml/2006/picture">
+                <pic:pic xmlns:pic="http://schemas.openxmlformats.org/drawingml/2006/picture">
+                  <pic:nvPicPr>
+                    <pic:cNvPr id="111" name="图片 3"/>
+                    <pic:cNvPicPr>
+                      <a:picLocks noChangeAspect="1"/>
+                    </pic:cNvPicPr>
+                  </pic:nvPicPr>
+                  <pic:blipFill>
+                    <a:blip r:embed="rId114"/>
+                    <a:stretch>
+                      <a:fillRect/>
+                    </a:stretch>
+                  </pic:blipFill>
+                  <pic:spPr>
+                    <a:xfrm>
+                      <a:off x="0" y="0"/>
+                      <a:ext cx="5271770" cy="427990"/>
+                    </a:xfrm>
+                    <a:prstGeom prst="rect">
+                      <a:avLst/>
+                    </a:prstGeom>
+                    <a:noFill/>
+                    <a:ln w="9525">
+                      <a:noFill/>
+                    </a:ln>
+                  </pic:spPr>
+                </pic:pic>
+              </a:graphicData>
+            </a:graphic>
+          </wp:inline>
+        </w:drawing>
+      </w:r>
+    </w:p>
+    <w:p>
+      <w:pPr>
+        <w:rPr>
+          <w:rFonts w:hint="eastAsia"/>
+          <w:lang w:val="en-US" w:eastAsia="zh-CN"/>
+        </w:rPr>
+      </w:pPr>
+      <w:r>
+        <w:rPr>
+          <w:rFonts w:hint="eastAsia"/>
+          <w:lang w:val="en-US" w:eastAsia="zh-CN"/>
+        </w:rPr>
+        <w:t>2-0</w:t>
+      </w:r>
+    </w:p>
+    <w:p>
+      <w:r>
+        <w:drawing>
+          <wp:inline distT="0" distB="0" distL="114300" distR="114300">
+            <wp:extent cx="5269865" cy="630555"/>
+            <wp:effectExtent l="0" t="0" r="6985" b="17145"/>
+            <wp:docPr id="112" name="图片 4"/>
+            <wp:cNvGraphicFramePr>
+              <a:graphicFrameLocks xmlns:a="http://schemas.openxmlformats.org/drawingml/2006/main" noChangeAspect="1"/>
+            </wp:cNvGraphicFramePr>
+            <a:graphic xmlns:a="http://schemas.openxmlformats.org/drawingml/2006/main">
+              <a:graphicData uri="http://schemas.openxmlformats.org/drawingml/2006/picture">
+                <pic:pic xmlns:pic="http://schemas.openxmlformats.org/drawingml/2006/picture">
+                  <pic:nvPicPr>
+                    <pic:cNvPr id="112" name="图片 4"/>
+                    <pic:cNvPicPr>
+                      <a:picLocks noChangeAspect="1"/>
+                    </pic:cNvPicPr>
+                  </pic:nvPicPr>
+                  <pic:blipFill>
+                    <a:blip r:embed="rId115"/>
+                    <a:stretch>
+                      <a:fillRect/>
+                    </a:stretch>
+                  </pic:blipFill>
+                  <pic:spPr>
+                    <a:xfrm>
+                      <a:off x="0" y="0"/>
+                      <a:ext cx="5269865" cy="630555"/>
+                    </a:xfrm>
+                    <a:prstGeom prst="rect">
+                      <a:avLst/>
+                    </a:prstGeom>
+                    <a:noFill/>
+                    <a:ln w="9525">
+                      <a:noFill/>
+                    </a:ln>
+                  </pic:spPr>
+                </pic:pic>
+              </a:graphicData>
+            </a:graphic>
+          </wp:inline>
+        </w:drawing>
+      </w:r>
+    </w:p>
+    <w:p>
+      <w:pPr>
+        <w:rPr>
+          <w:rFonts w:hint="eastAsia" w:eastAsiaTheme="minorEastAsia"/>
+          <w:lang w:val="en-US" w:eastAsia="zh-CN"/>
+        </w:rPr>
+      </w:pPr>
+      <w:r>
+        <w:rPr>
+          <w:rFonts w:hint="eastAsia"/>
+          <w:lang w:val="en-US" w:eastAsia="zh-CN"/>
+        </w:rPr>
+        <w:t>3-0</w:t>
+      </w:r>
+    </w:p>
+    <w:p>
+      <w:r>
+        <w:drawing>
+          <wp:inline distT="0" distB="0" distL="114300" distR="114300">
+            <wp:extent cx="5273040" cy="610870"/>
+            <wp:effectExtent l="0" t="0" r="3810" b="17780"/>
+            <wp:docPr id="113" name="图片 5"/>
+            <wp:cNvGraphicFramePr>
+              <a:graphicFrameLocks xmlns:a="http://schemas.openxmlformats.org/drawingml/2006/main" noChangeAspect="1"/>
+            </wp:cNvGraphicFramePr>
+            <a:graphic xmlns:a="http://schemas.openxmlformats.org/drawingml/2006/main">
+              <a:graphicData uri="http://schemas.openxmlformats.org/drawingml/2006/picture">
+                <pic:pic xmlns:pic="http://schemas.openxmlformats.org/drawingml/2006/picture">
+                  <pic:nvPicPr>
+                    <pic:cNvPr id="113" name="图片 5"/>
+                    <pic:cNvPicPr>
+                      <a:picLocks noChangeAspect="1"/>
+                    </pic:cNvPicPr>
+                  </pic:nvPicPr>
+                  <pic:blipFill>
+                    <a:blip r:embed="rId116"/>
+                    <a:stretch>
+                      <a:fillRect/>
+                    </a:stretch>
+                  </pic:blipFill>
+                  <pic:spPr>
+                    <a:xfrm>
+                      <a:off x="0" y="0"/>
+                      <a:ext cx="5273040" cy="610870"/>
+                    </a:xfrm>
+                    <a:prstGeom prst="rect">
+                      <a:avLst/>
+                    </a:prstGeom>
+                    <a:noFill/>
+                    <a:ln w="9525">
+                      <a:noFill/>
+                    </a:ln>
+                  </pic:spPr>
+                </pic:pic>
+              </a:graphicData>
+            </a:graphic>
+          </wp:inline>
+        </w:drawing>
+      </w:r>
+    </w:p>
+    <w:p>
+      <w:pPr>
+        <w:rPr>
+          <w:rFonts w:hint="eastAsia"/>
+          <w:lang w:val="en-US" w:eastAsia="zh-CN"/>
+        </w:rPr>
+      </w:pPr>
+      <w:r>
+        <w:rPr>
+          <w:rFonts w:hint="eastAsia"/>
+          <w:lang w:val="en-US" w:eastAsia="zh-CN"/>
+        </w:rPr>
+        <w:t>3-1</w:t>
+      </w:r>
+    </w:p>
+    <w:p>
+      <w:r>
+        <w:drawing>
+          <wp:inline distT="0" distB="0" distL="114300" distR="114300">
+            <wp:extent cx="5272405" cy="686435"/>
+            <wp:effectExtent l="0" t="0" r="4445" b="18415"/>
+            <wp:docPr id="114" name="图片 6"/>
+            <wp:cNvGraphicFramePr>
+              <a:graphicFrameLocks xmlns:a="http://schemas.openxmlformats.org/drawingml/2006/main" noChangeAspect="1"/>
+            </wp:cNvGraphicFramePr>
+            <a:graphic xmlns:a="http://schemas.openxmlformats.org/drawingml/2006/main">
+              <a:graphicData uri="http://schemas.openxmlformats.org/drawingml/2006/picture">
+                <pic:pic xmlns:pic="http://schemas.openxmlformats.org/drawingml/2006/picture">
+                  <pic:nvPicPr>
+                    <pic:cNvPr id="114" name="图片 6"/>
+                    <pic:cNvPicPr>
+                      <a:picLocks noChangeAspect="1"/>
+                    </pic:cNvPicPr>
+                  </pic:nvPicPr>
+                  <pic:blipFill>
+                    <a:blip r:embed="rId117"/>
+                    <a:stretch>
+                      <a:fillRect/>
+                    </a:stretch>
+                  </pic:blipFill>
+                  <pic:spPr>
+                    <a:xfrm>
+                      <a:off x="0" y="0"/>
+                      <a:ext cx="5272405" cy="686435"/>
+                    </a:xfrm>
+                    <a:prstGeom prst="rect">
+                      <a:avLst/>
+                    </a:prstGeom>
+                    <a:noFill/>
+                    <a:ln w="9525">
+                      <a:noFill/>
+                    </a:ln>
+                  </pic:spPr>
+                </pic:pic>
+              </a:graphicData>
+            </a:graphic>
+          </wp:inline>
+        </w:drawing>
+      </w:r>
+    </w:p>
+    <w:p/>
+    <w:p/>
+    <w:p>
+      <w:pPr>
+        <w:rPr>
+          <w:rFonts w:hint="eastAsia"/>
+          <w:lang w:val="en-US" w:eastAsia="zh-CN"/>
+        </w:rPr>
+      </w:pPr>
+      <w:r>
+        <w:rPr>
+          <w:rFonts w:hint="eastAsia"/>
+          <w:lang w:val="en-US" w:eastAsia="zh-CN"/>
+        </w:rPr>
+        <w:t>归一化的六个之去回归</w:t>
       </w:r>
       <w:bookmarkStart w:id="0" w:name="_GoBack"/>
       <w:bookmarkEnd w:id="0"/>
@@ -8703,7 +9096,7 @@
     <w:lsdException w:qFormat="1" w:unhideWhenUsed="0" w:uiPriority="0" w:semiHidden="0" w:name="Title"/>
     <w:lsdException w:unhideWhenUsed="0" w:uiPriority="0" w:semiHidden="0" w:name="Closing"/>
     <w:lsdException w:unhideWhenUsed="0" w:uiPriority="0" w:semiHidden="0" w:name="Signature"/>
-    <w:lsdException w:uiPriority="1" w:name="Default Paragraph Font"/>
+    <w:lsdException w:qFormat="1" w:uiPriority="1" w:semiHidden="0" w:name="Default Paragraph Font"/>
     <w:lsdException w:unhideWhenUsed="0" w:uiPriority="0" w:semiHidden="0" w:name="Body Text"/>
     <w:lsdException w:unhideWhenUsed="0" w:uiPriority="0" w:semiHidden="0" w:name="Body Text Indent"/>
     <w:lsdException w:unhideWhenUsed="0" w:uiPriority="0" w:semiHidden="0" w:name="List Continue"/>
@@ -8741,7 +9134,7 @@
     <w:lsdException w:unhideWhenUsed="0" w:uiPriority="0" w:semiHidden="0" w:name="HTML Sample"/>
     <w:lsdException w:unhideWhenUsed="0" w:uiPriority="0" w:semiHidden="0" w:name="HTML Typewriter"/>
     <w:lsdException w:unhideWhenUsed="0" w:uiPriority="0" w:semiHidden="0" w:name="HTML Variable"/>
-    <w:lsdException w:qFormat="1" w:uiPriority="99" w:name="Normal Table"/>
+    <w:lsdException w:qFormat="1" w:uiPriority="99" w:semiHidden="0" w:name="Normal Table"/>
     <w:lsdException w:unhideWhenUsed="0" w:uiPriority="0" w:semiHidden="0" w:name="annotation subject"/>
     <w:lsdException w:unhideWhenUsed="0" w:uiPriority="0" w:semiHidden="0" w:name="Table Simple 1"/>
     <w:lsdException w:unhideWhenUsed="0" w:uiPriority="0" w:semiHidden="0" w:name="Table Simple 2"/>
@@ -8926,6 +9319,7 @@
   <w:style w:type="character" w:default="1" w:styleId="7">
     <w:name w:val="Default Paragraph Font"/>
     <w:unhideWhenUsed/>
+    <w:qFormat/>
     <w:uiPriority w:val="1"/>
   </w:style>
   <w:style w:type="table" w:default="1" w:styleId="11">

</xml_diff>

<commit_message>
new method with weather,normtime,week,neighbour
</commit_message>
<xml_diff>
--- a/kdd.docx
+++ b/kdd.docx
@@ -8759,7 +8759,640 @@
           <w:rFonts w:hint="eastAsia"/>
           <w:lang w:val="en-US" w:eastAsia="zh-CN"/>
         </w:rPr>
-        <w:t>归一化的六个之去回归</w:t>
+        <w:t>前两个小时减去平均值除以方差，季节性，趋势</w:t>
+      </w:r>
+    </w:p>
+    <w:p>
+      <w:pPr>
+        <w:rPr>
+          <w:rFonts w:hint="eastAsia"/>
+          <w:lang w:val="en-US" w:eastAsia="zh-CN"/>
+        </w:rPr>
+      </w:pPr>
+      <w:r>
+        <w:rPr>
+          <w:rFonts w:hint="eastAsia"/>
+          <w:lang w:val="en-US" w:eastAsia="zh-CN"/>
+        </w:rPr>
+        <w:t>1-0</w:t>
+      </w:r>
+    </w:p>
+    <w:p>
+      <w:r>
+        <w:drawing>
+          <wp:inline distT="0" distB="0" distL="114300" distR="114300">
+            <wp:extent cx="5271770" cy="650240"/>
+            <wp:effectExtent l="0" t="0" r="5080" b="16510"/>
+            <wp:docPr id="115" name="图片 1"/>
+            <wp:cNvGraphicFramePr>
+              <a:graphicFrameLocks xmlns:a="http://schemas.openxmlformats.org/drawingml/2006/main" noChangeAspect="1"/>
+            </wp:cNvGraphicFramePr>
+            <a:graphic xmlns:a="http://schemas.openxmlformats.org/drawingml/2006/main">
+              <a:graphicData uri="http://schemas.openxmlformats.org/drawingml/2006/picture">
+                <pic:pic xmlns:pic="http://schemas.openxmlformats.org/drawingml/2006/picture">
+                  <pic:nvPicPr>
+                    <pic:cNvPr id="115" name="图片 1"/>
+                    <pic:cNvPicPr>
+                      <a:picLocks noChangeAspect="1"/>
+                    </pic:cNvPicPr>
+                  </pic:nvPicPr>
+                  <pic:blipFill>
+                    <a:blip r:embed="rId118"/>
+                    <a:stretch>
+                      <a:fillRect/>
+                    </a:stretch>
+                  </pic:blipFill>
+                  <pic:spPr>
+                    <a:xfrm>
+                      <a:off x="0" y="0"/>
+                      <a:ext cx="5271770" cy="650240"/>
+                    </a:xfrm>
+                    <a:prstGeom prst="rect">
+                      <a:avLst/>
+                    </a:prstGeom>
+                    <a:noFill/>
+                    <a:ln w="9525">
+                      <a:noFill/>
+                    </a:ln>
+                  </pic:spPr>
+                </pic:pic>
+              </a:graphicData>
+            </a:graphic>
+          </wp:inline>
+        </w:drawing>
+      </w:r>
+    </w:p>
+    <w:p>
+      <w:pPr>
+        <w:rPr>
+          <w:rFonts w:hint="eastAsia"/>
+          <w:lang w:val="en-US" w:eastAsia="zh-CN"/>
+        </w:rPr>
+      </w:pPr>
+      <w:r>
+        <w:rPr>
+          <w:rFonts w:hint="eastAsia"/>
+          <w:lang w:val="en-US" w:eastAsia="zh-CN"/>
+        </w:rPr>
+        <w:t>1-1</w:t>
+      </w:r>
+    </w:p>
+    <w:p>
+      <w:r>
+        <w:drawing>
+          <wp:inline distT="0" distB="0" distL="114300" distR="114300">
+            <wp:extent cx="5271770" cy="623570"/>
+            <wp:effectExtent l="0" t="0" r="5080" b="5080"/>
+            <wp:docPr id="116" name="图片 2"/>
+            <wp:cNvGraphicFramePr>
+              <a:graphicFrameLocks xmlns:a="http://schemas.openxmlformats.org/drawingml/2006/main" noChangeAspect="1"/>
+            </wp:cNvGraphicFramePr>
+            <a:graphic xmlns:a="http://schemas.openxmlformats.org/drawingml/2006/main">
+              <a:graphicData uri="http://schemas.openxmlformats.org/drawingml/2006/picture">
+                <pic:pic xmlns:pic="http://schemas.openxmlformats.org/drawingml/2006/picture">
+                  <pic:nvPicPr>
+                    <pic:cNvPr id="116" name="图片 2"/>
+                    <pic:cNvPicPr>
+                      <a:picLocks noChangeAspect="1"/>
+                    </pic:cNvPicPr>
+                  </pic:nvPicPr>
+                  <pic:blipFill>
+                    <a:blip r:embed="rId119"/>
+                    <a:stretch>
+                      <a:fillRect/>
+                    </a:stretch>
+                  </pic:blipFill>
+                  <pic:spPr>
+                    <a:xfrm>
+                      <a:off x="0" y="0"/>
+                      <a:ext cx="5271770" cy="623570"/>
+                    </a:xfrm>
+                    <a:prstGeom prst="rect">
+                      <a:avLst/>
+                    </a:prstGeom>
+                    <a:noFill/>
+                    <a:ln w="9525">
+                      <a:noFill/>
+                    </a:ln>
+                  </pic:spPr>
+                </pic:pic>
+              </a:graphicData>
+            </a:graphic>
+          </wp:inline>
+        </w:drawing>
+      </w:r>
+    </w:p>
+    <w:p>
+      <w:pPr>
+        <w:rPr>
+          <w:rFonts w:hint="eastAsia"/>
+          <w:lang w:val="en-US" w:eastAsia="zh-CN"/>
+        </w:rPr>
+      </w:pPr>
+      <w:r>
+        <w:rPr>
+          <w:rFonts w:hint="eastAsia"/>
+          <w:lang w:val="en-US" w:eastAsia="zh-CN"/>
+        </w:rPr>
+        <w:t>2-0</w:t>
+      </w:r>
+    </w:p>
+    <w:p>
+      <w:r>
+        <w:drawing>
+          <wp:inline distT="0" distB="0" distL="114300" distR="114300">
+            <wp:extent cx="5273040" cy="577850"/>
+            <wp:effectExtent l="0" t="0" r="3810" b="12700"/>
+            <wp:docPr id="117" name="图片 3"/>
+            <wp:cNvGraphicFramePr>
+              <a:graphicFrameLocks xmlns:a="http://schemas.openxmlformats.org/drawingml/2006/main" noChangeAspect="1"/>
+            </wp:cNvGraphicFramePr>
+            <a:graphic xmlns:a="http://schemas.openxmlformats.org/drawingml/2006/main">
+              <a:graphicData uri="http://schemas.openxmlformats.org/drawingml/2006/picture">
+                <pic:pic xmlns:pic="http://schemas.openxmlformats.org/drawingml/2006/picture">
+                  <pic:nvPicPr>
+                    <pic:cNvPr id="117" name="图片 3"/>
+                    <pic:cNvPicPr>
+                      <a:picLocks noChangeAspect="1"/>
+                    </pic:cNvPicPr>
+                  </pic:nvPicPr>
+                  <pic:blipFill>
+                    <a:blip r:embed="rId120"/>
+                    <a:stretch>
+                      <a:fillRect/>
+                    </a:stretch>
+                  </pic:blipFill>
+                  <pic:spPr>
+                    <a:xfrm>
+                      <a:off x="0" y="0"/>
+                      <a:ext cx="5273040" cy="577850"/>
+                    </a:xfrm>
+                    <a:prstGeom prst="rect">
+                      <a:avLst/>
+                    </a:prstGeom>
+                    <a:noFill/>
+                    <a:ln w="9525">
+                      <a:noFill/>
+                    </a:ln>
+                  </pic:spPr>
+                </pic:pic>
+              </a:graphicData>
+            </a:graphic>
+          </wp:inline>
+        </w:drawing>
+      </w:r>
+    </w:p>
+    <w:p>
+      <w:pPr>
+        <w:rPr>
+          <w:rFonts w:hint="eastAsia"/>
+          <w:lang w:val="en-US" w:eastAsia="zh-CN"/>
+        </w:rPr>
+      </w:pPr>
+      <w:r>
+        <w:rPr>
+          <w:rFonts w:hint="eastAsia"/>
+          <w:lang w:val="en-US" w:eastAsia="zh-CN"/>
+        </w:rPr>
+        <w:t>3-0</w:t>
+      </w:r>
+    </w:p>
+    <w:p>
+      <w:r>
+        <w:drawing>
+          <wp:inline distT="0" distB="0" distL="114300" distR="114300">
+            <wp:extent cx="5270500" cy="625475"/>
+            <wp:effectExtent l="0" t="0" r="6350" b="3175"/>
+            <wp:docPr id="118" name="图片 4"/>
+            <wp:cNvGraphicFramePr>
+              <a:graphicFrameLocks xmlns:a="http://schemas.openxmlformats.org/drawingml/2006/main" noChangeAspect="1"/>
+            </wp:cNvGraphicFramePr>
+            <a:graphic xmlns:a="http://schemas.openxmlformats.org/drawingml/2006/main">
+              <a:graphicData uri="http://schemas.openxmlformats.org/drawingml/2006/picture">
+                <pic:pic xmlns:pic="http://schemas.openxmlformats.org/drawingml/2006/picture">
+                  <pic:nvPicPr>
+                    <pic:cNvPr id="118" name="图片 4"/>
+                    <pic:cNvPicPr>
+                      <a:picLocks noChangeAspect="1"/>
+                    </pic:cNvPicPr>
+                  </pic:nvPicPr>
+                  <pic:blipFill>
+                    <a:blip r:embed="rId121"/>
+                    <a:stretch>
+                      <a:fillRect/>
+                    </a:stretch>
+                  </pic:blipFill>
+                  <pic:spPr>
+                    <a:xfrm>
+                      <a:off x="0" y="0"/>
+                      <a:ext cx="5270500" cy="625475"/>
+                    </a:xfrm>
+                    <a:prstGeom prst="rect">
+                      <a:avLst/>
+                    </a:prstGeom>
+                    <a:noFill/>
+                    <a:ln w="9525">
+                      <a:noFill/>
+                    </a:ln>
+                  </pic:spPr>
+                </pic:pic>
+              </a:graphicData>
+            </a:graphic>
+          </wp:inline>
+        </w:drawing>
+      </w:r>
+    </w:p>
+    <w:p>
+      <w:pPr>
+        <w:rPr>
+          <w:rFonts w:hint="eastAsia"/>
+          <w:lang w:val="en-US" w:eastAsia="zh-CN"/>
+        </w:rPr>
+      </w:pPr>
+      <w:r>
+        <w:rPr>
+          <w:rFonts w:hint="eastAsia"/>
+          <w:lang w:val="en-US" w:eastAsia="zh-CN"/>
+        </w:rPr>
+        <w:t>3-1</w:t>
+      </w:r>
+    </w:p>
+    <w:p>
+      <w:r>
+        <w:drawing>
+          <wp:inline distT="0" distB="0" distL="114300" distR="114300">
+            <wp:extent cx="5269865" cy="664210"/>
+            <wp:effectExtent l="0" t="0" r="6985" b="2540"/>
+            <wp:docPr id="119" name="图片 5"/>
+            <wp:cNvGraphicFramePr>
+              <a:graphicFrameLocks xmlns:a="http://schemas.openxmlformats.org/drawingml/2006/main" noChangeAspect="1"/>
+            </wp:cNvGraphicFramePr>
+            <a:graphic xmlns:a="http://schemas.openxmlformats.org/drawingml/2006/main">
+              <a:graphicData uri="http://schemas.openxmlformats.org/drawingml/2006/picture">
+                <pic:pic xmlns:pic="http://schemas.openxmlformats.org/drawingml/2006/picture">
+                  <pic:nvPicPr>
+                    <pic:cNvPr id="119" name="图片 5"/>
+                    <pic:cNvPicPr>
+                      <a:picLocks noChangeAspect="1"/>
+                    </pic:cNvPicPr>
+                  </pic:nvPicPr>
+                  <pic:blipFill>
+                    <a:blip r:embed="rId122"/>
+                    <a:stretch>
+                      <a:fillRect/>
+                    </a:stretch>
+                  </pic:blipFill>
+                  <pic:spPr>
+                    <a:xfrm>
+                      <a:off x="0" y="0"/>
+                      <a:ext cx="5269865" cy="664210"/>
+                    </a:xfrm>
+                    <a:prstGeom prst="rect">
+                      <a:avLst/>
+                    </a:prstGeom>
+                    <a:noFill/>
+                    <a:ln w="9525">
+                      <a:noFill/>
+                    </a:ln>
+                  </pic:spPr>
+                </pic:pic>
+              </a:graphicData>
+            </a:graphic>
+          </wp:inline>
+        </w:drawing>
+      </w:r>
+    </w:p>
+    <w:p/>
+    <w:p>
+      <w:pPr>
+        <w:rPr>
+          <w:rFonts w:hint="eastAsia"/>
+          <w:lang w:val="en-US" w:eastAsia="zh-CN"/>
+        </w:rPr>
+      </w:pPr>
+      <w:r>
+        <w:rPr>
+          <w:rFonts w:hint="eastAsia"/>
+          <w:lang w:val="en-US" w:eastAsia="zh-CN"/>
+        </w:rPr>
+        <w:t>前六个归一化+季节归一化</w:t>
+      </w:r>
+    </w:p>
+    <w:p>
+      <w:pPr>
+        <w:rPr>
+          <w:rFonts w:hint="eastAsia"/>
+          <w:lang w:val="en-US" w:eastAsia="zh-CN"/>
+        </w:rPr>
+      </w:pPr>
+      <w:r>
+        <w:rPr>
+          <w:rFonts w:hint="eastAsia"/>
+          <w:lang w:val="en-US" w:eastAsia="zh-CN"/>
+        </w:rPr>
+        <w:t>1-0</w:t>
+      </w:r>
+    </w:p>
+    <w:p>
+      <w:r>
+        <w:drawing>
+          <wp:inline distT="0" distB="0" distL="114300" distR="114300">
+            <wp:extent cx="5273040" cy="641350"/>
+            <wp:effectExtent l="0" t="0" r="3810" b="6350"/>
+            <wp:docPr id="120" name="图片 6"/>
+            <wp:cNvGraphicFramePr>
+              <a:graphicFrameLocks xmlns:a="http://schemas.openxmlformats.org/drawingml/2006/main" noChangeAspect="1"/>
+            </wp:cNvGraphicFramePr>
+            <a:graphic xmlns:a="http://schemas.openxmlformats.org/drawingml/2006/main">
+              <a:graphicData uri="http://schemas.openxmlformats.org/drawingml/2006/picture">
+                <pic:pic xmlns:pic="http://schemas.openxmlformats.org/drawingml/2006/picture">
+                  <pic:nvPicPr>
+                    <pic:cNvPr id="120" name="图片 6"/>
+                    <pic:cNvPicPr>
+                      <a:picLocks noChangeAspect="1"/>
+                    </pic:cNvPicPr>
+                  </pic:nvPicPr>
+                  <pic:blipFill>
+                    <a:blip r:embed="rId123"/>
+                    <a:stretch>
+                      <a:fillRect/>
+                    </a:stretch>
+                  </pic:blipFill>
+                  <pic:spPr>
+                    <a:xfrm>
+                      <a:off x="0" y="0"/>
+                      <a:ext cx="5273040" cy="641350"/>
+                    </a:xfrm>
+                    <a:prstGeom prst="rect">
+                      <a:avLst/>
+                    </a:prstGeom>
+                    <a:noFill/>
+                    <a:ln w="9525">
+                      <a:noFill/>
+                    </a:ln>
+                  </pic:spPr>
+                </pic:pic>
+              </a:graphicData>
+            </a:graphic>
+          </wp:inline>
+        </w:drawing>
+      </w:r>
+    </w:p>
+    <w:p>
+      <w:pPr>
+        <w:rPr>
+          <w:rFonts w:hint="eastAsia"/>
+          <w:lang w:val="en-US" w:eastAsia="zh-CN"/>
+        </w:rPr>
+      </w:pPr>
+      <w:r>
+        <w:rPr>
+          <w:rFonts w:hint="eastAsia"/>
+          <w:lang w:val="en-US" w:eastAsia="zh-CN"/>
+        </w:rPr>
+        <w:t>1-1</w:t>
+      </w:r>
+    </w:p>
+    <w:p>
+      <w:r>
+        <w:drawing>
+          <wp:inline distT="0" distB="0" distL="114300" distR="114300">
+            <wp:extent cx="5269865" cy="590550"/>
+            <wp:effectExtent l="0" t="0" r="6985" b="0"/>
+            <wp:docPr id="121" name="图片 7"/>
+            <wp:cNvGraphicFramePr>
+              <a:graphicFrameLocks xmlns:a="http://schemas.openxmlformats.org/drawingml/2006/main" noChangeAspect="1"/>
+            </wp:cNvGraphicFramePr>
+            <a:graphic xmlns:a="http://schemas.openxmlformats.org/drawingml/2006/main">
+              <a:graphicData uri="http://schemas.openxmlformats.org/drawingml/2006/picture">
+                <pic:pic xmlns:pic="http://schemas.openxmlformats.org/drawingml/2006/picture">
+                  <pic:nvPicPr>
+                    <pic:cNvPr id="121" name="图片 7"/>
+                    <pic:cNvPicPr>
+                      <a:picLocks noChangeAspect="1"/>
+                    </pic:cNvPicPr>
+                  </pic:nvPicPr>
+                  <pic:blipFill>
+                    <a:blip r:embed="rId124"/>
+                    <a:stretch>
+                      <a:fillRect/>
+                    </a:stretch>
+                  </pic:blipFill>
+                  <pic:spPr>
+                    <a:xfrm>
+                      <a:off x="0" y="0"/>
+                      <a:ext cx="5269865" cy="590550"/>
+                    </a:xfrm>
+                    <a:prstGeom prst="rect">
+                      <a:avLst/>
+                    </a:prstGeom>
+                    <a:noFill/>
+                    <a:ln w="9525">
+                      <a:noFill/>
+                    </a:ln>
+                  </pic:spPr>
+                </pic:pic>
+              </a:graphicData>
+            </a:graphic>
+          </wp:inline>
+        </w:drawing>
+      </w:r>
+    </w:p>
+    <w:p>
+      <w:pPr>
+        <w:rPr>
+          <w:rFonts w:hint="eastAsia"/>
+          <w:lang w:val="en-US" w:eastAsia="zh-CN"/>
+        </w:rPr>
+      </w:pPr>
+      <w:r>
+        <w:rPr>
+          <w:rFonts w:hint="eastAsia"/>
+          <w:lang w:val="en-US" w:eastAsia="zh-CN"/>
+        </w:rPr>
+        <w:t>2-0</w:t>
+      </w:r>
+    </w:p>
+    <w:p>
+      <w:r>
+        <w:drawing>
+          <wp:inline distT="0" distB="0" distL="114300" distR="114300">
+            <wp:extent cx="5273675" cy="631825"/>
+            <wp:effectExtent l="0" t="0" r="3175" b="15875"/>
+            <wp:docPr id="122" name="图片 8"/>
+            <wp:cNvGraphicFramePr>
+              <a:graphicFrameLocks xmlns:a="http://schemas.openxmlformats.org/drawingml/2006/main" noChangeAspect="1"/>
+            </wp:cNvGraphicFramePr>
+            <a:graphic xmlns:a="http://schemas.openxmlformats.org/drawingml/2006/main">
+              <a:graphicData uri="http://schemas.openxmlformats.org/drawingml/2006/picture">
+                <pic:pic xmlns:pic="http://schemas.openxmlformats.org/drawingml/2006/picture">
+                  <pic:nvPicPr>
+                    <pic:cNvPr id="122" name="图片 8"/>
+                    <pic:cNvPicPr>
+                      <a:picLocks noChangeAspect="1"/>
+                    </pic:cNvPicPr>
+                  </pic:nvPicPr>
+                  <pic:blipFill>
+                    <a:blip r:embed="rId125"/>
+                    <a:stretch>
+                      <a:fillRect/>
+                    </a:stretch>
+                  </pic:blipFill>
+                  <pic:spPr>
+                    <a:xfrm>
+                      <a:off x="0" y="0"/>
+                      <a:ext cx="5273675" cy="631825"/>
+                    </a:xfrm>
+                    <a:prstGeom prst="rect">
+                      <a:avLst/>
+                    </a:prstGeom>
+                    <a:noFill/>
+                    <a:ln w="9525">
+                      <a:noFill/>
+                    </a:ln>
+                  </pic:spPr>
+                </pic:pic>
+              </a:graphicData>
+            </a:graphic>
+          </wp:inline>
+        </w:drawing>
+      </w:r>
+    </w:p>
+    <w:p>
+      <w:pPr>
+        <w:rPr>
+          <w:rFonts w:hint="eastAsia"/>
+          <w:lang w:val="en-US" w:eastAsia="zh-CN"/>
+        </w:rPr>
+      </w:pPr>
+      <w:r>
+        <w:rPr>
+          <w:rFonts w:hint="eastAsia"/>
+          <w:lang w:val="en-US" w:eastAsia="zh-CN"/>
+        </w:rPr>
+        <w:t>3-0</w:t>
+      </w:r>
+    </w:p>
+    <w:p>
+      <w:r>
+        <w:drawing>
+          <wp:inline distT="0" distB="0" distL="114300" distR="114300">
+            <wp:extent cx="5271135" cy="652145"/>
+            <wp:effectExtent l="0" t="0" r="5715" b="14605"/>
+            <wp:docPr id="123" name="图片 9"/>
+            <wp:cNvGraphicFramePr>
+              <a:graphicFrameLocks xmlns:a="http://schemas.openxmlformats.org/drawingml/2006/main" noChangeAspect="1"/>
+            </wp:cNvGraphicFramePr>
+            <a:graphic xmlns:a="http://schemas.openxmlformats.org/drawingml/2006/main">
+              <a:graphicData uri="http://schemas.openxmlformats.org/drawingml/2006/picture">
+                <pic:pic xmlns:pic="http://schemas.openxmlformats.org/drawingml/2006/picture">
+                  <pic:nvPicPr>
+                    <pic:cNvPr id="123" name="图片 9"/>
+                    <pic:cNvPicPr>
+                      <a:picLocks noChangeAspect="1"/>
+                    </pic:cNvPicPr>
+                  </pic:nvPicPr>
+                  <pic:blipFill>
+                    <a:blip r:embed="rId126"/>
+                    <a:stretch>
+                      <a:fillRect/>
+                    </a:stretch>
+                  </pic:blipFill>
+                  <pic:spPr>
+                    <a:xfrm>
+                      <a:off x="0" y="0"/>
+                      <a:ext cx="5271135" cy="652145"/>
+                    </a:xfrm>
+                    <a:prstGeom prst="rect">
+                      <a:avLst/>
+                    </a:prstGeom>
+                    <a:noFill/>
+                    <a:ln w="9525">
+                      <a:noFill/>
+                    </a:ln>
+                  </pic:spPr>
+                </pic:pic>
+              </a:graphicData>
+            </a:graphic>
+          </wp:inline>
+        </w:drawing>
+      </w:r>
+    </w:p>
+    <w:p>
+      <w:pPr>
+        <w:rPr>
+          <w:rFonts w:hint="eastAsia"/>
+          <w:lang w:val="en-US" w:eastAsia="zh-CN"/>
+        </w:rPr>
+      </w:pPr>
+      <w:r>
+        <w:rPr>
+          <w:rFonts w:hint="eastAsia"/>
+          <w:lang w:val="en-US" w:eastAsia="zh-CN"/>
+        </w:rPr>
+        <w:t>3-1</w:t>
+      </w:r>
+    </w:p>
+    <w:p>
+      <w:r>
+        <w:drawing>
+          <wp:inline distT="0" distB="0" distL="114300" distR="114300">
+            <wp:extent cx="5270500" cy="616585"/>
+            <wp:effectExtent l="0" t="0" r="6350" b="12065"/>
+            <wp:docPr id="124" name="图片 10"/>
+            <wp:cNvGraphicFramePr>
+              <a:graphicFrameLocks xmlns:a="http://schemas.openxmlformats.org/drawingml/2006/main" noChangeAspect="1"/>
+            </wp:cNvGraphicFramePr>
+            <a:graphic xmlns:a="http://schemas.openxmlformats.org/drawingml/2006/main">
+              <a:graphicData uri="http://schemas.openxmlformats.org/drawingml/2006/picture">
+                <pic:pic xmlns:pic="http://schemas.openxmlformats.org/drawingml/2006/picture">
+                  <pic:nvPicPr>
+                    <pic:cNvPr id="124" name="图片 10"/>
+                    <pic:cNvPicPr>
+                      <a:picLocks noChangeAspect="1"/>
+                    </pic:cNvPicPr>
+                  </pic:nvPicPr>
+                  <pic:blipFill>
+                    <a:blip r:embed="rId127"/>
+                    <a:stretch>
+                      <a:fillRect/>
+                    </a:stretch>
+                  </pic:blipFill>
+                  <pic:spPr>
+                    <a:xfrm>
+                      <a:off x="0" y="0"/>
+                      <a:ext cx="5270500" cy="616585"/>
+                    </a:xfrm>
+                    <a:prstGeom prst="rect">
+                      <a:avLst/>
+                    </a:prstGeom>
+                    <a:noFill/>
+                    <a:ln w="9525">
+                      <a:noFill/>
+                    </a:ln>
+                  </pic:spPr>
+                </pic:pic>
+              </a:graphicData>
+            </a:graphic>
+          </wp:inline>
+        </w:drawing>
+      </w:r>
+    </w:p>
+    <w:p/>
+    <w:p/>
+    <w:p>
+      <w:pPr>
+        <w:rPr>
+          <w:rFonts w:hint="eastAsia" w:eastAsiaTheme="minorEastAsia"/>
+          <w:lang w:val="en-US" w:eastAsia="zh-CN"/>
+        </w:rPr>
+      </w:pPr>
+      <w:r>
+        <w:rPr>
+          <w:rFonts w:hint="eastAsia"/>
+          <w:lang w:val="en-US" w:eastAsia="zh-CN"/>
+        </w:rPr>
+        <w:t>Id需要分开来</w:t>
       </w:r>
       <w:bookmarkStart w:id="0" w:name="_GoBack"/>
       <w:bookmarkEnd w:id="0"/>
@@ -9449,6 +10082,7 @@
     <w:name w:val="页眉 Char"/>
     <w:basedOn w:val="7"/>
     <w:link w:val="5"/>
+    <w:qFormat/>
     <w:uiPriority w:val="0"/>
     <w:rPr>
       <w:rFonts w:asciiTheme="minorHAnsi" w:hAnsiTheme="minorHAnsi" w:eastAsiaTheme="minorEastAsia" w:cstheme="minorBidi"/>

</xml_diff>

<commit_message>
adopt pca and normalize in volume predict adopt pca in travel time predict
</commit_message>
<xml_diff>
--- a/kdd.docx
+++ b/kdd.docx
@@ -7106,6 +7106,11 @@
     </w:p>
     <w:p/>
     <w:p>
+      <w:pPr>
+        <w:rPr>
+          <w:rFonts w:hint="eastAsia"/>
+        </w:rPr>
+      </w:pPr>
       <w:r>
         <w:rPr>
           <w:rFonts w:hint="eastAsia"/>
@@ -7157,6 +7162,13 @@
         </w:drawing>
       </w:r>
     </w:p>
+    <w:p>
+      <w:pPr>
+        <w:rPr>
+          <w:rFonts w:hint="eastAsia"/>
+        </w:rPr>
+      </w:pPr>
+    </w:p>
     <w:p/>
     <w:p>
       <w:r>
@@ -9576,8 +9588,6 @@
         </w:rPr>
         <w:t>用邻近归一化平均，所有id一起建模，LinearSVR</w:t>
       </w:r>
-      <w:bookmarkStart w:id="0" w:name="_GoBack"/>
-      <w:bookmarkEnd w:id="0"/>
     </w:p>
     <w:p>
       <w:r>
@@ -9631,6 +9641,409 @@
           <w:lang w:val="en-US" w:eastAsia="zh-CN"/>
         </w:rPr>
       </w:pPr>
+      <w:r>
+        <w:rPr>
+          <w:rFonts w:hint="eastAsia"/>
+          <w:lang w:val="en-US" w:eastAsia="zh-CN"/>
+        </w:rPr>
+        <w:tab/>
+      </w:r>
+    </w:p>
+    <w:p>
+      <w:pPr>
+        <w:rPr>
+          <w:rFonts w:hint="eastAsia"/>
+          <w:lang w:val="en-US" w:eastAsia="zh-CN"/>
+        </w:rPr>
+      </w:pPr>
+    </w:p>
+    <w:p>
+      <w:pPr>
+        <w:rPr>
+          <w:rFonts w:hint="eastAsia"/>
+          <w:lang w:val="en-US" w:eastAsia="zh-CN"/>
+        </w:rPr>
+      </w:pPr>
+      <w:r>
+        <w:rPr>
+          <w:rFonts w:hint="eastAsia"/>
+          <w:lang w:val="en-US" w:eastAsia="zh-CN"/>
+        </w:rPr>
+        <w:t>归一化需要使用训练集的</w:t>
+      </w:r>
+    </w:p>
+    <w:p>
+      <w:pPr>
+        <w:rPr>
+          <w:rFonts w:hint="eastAsia"/>
+          <w:lang w:val="en-US" w:eastAsia="zh-CN"/>
+        </w:rPr>
+      </w:pPr>
+      <w:r>
+        <w:rPr>
+          <w:rFonts w:hint="eastAsia"/>
+          <w:lang w:val="en-US" w:eastAsia="zh-CN"/>
+        </w:rPr>
+        <w:t xml:space="preserve">Thank you,juampa! However, i am still not quite clear why the test set needs to be scaled with the mean and std of the training set instead of its own? In some case, the later seems perform euqlly well or even better when the two classes of samples are well balanced in the test set. –  </w:t>
+      </w:r>
+      <w:r>
+        <w:rPr>
+          <w:rFonts w:hint="eastAsia"/>
+          <w:lang w:val="en-US" w:eastAsia="zh-CN"/>
+        </w:rPr>
+        <w:tab/>
+      </w:r>
+    </w:p>
+    <w:p>
+      <w:pPr>
+        <w:rPr>
+          <w:rFonts w:hint="eastAsia"/>
+          <w:lang w:val="en-US" w:eastAsia="zh-CN"/>
+        </w:rPr>
+      </w:pPr>
+      <w:r>
+        <w:rPr>
+          <w:rFonts w:hint="eastAsia"/>
+          <w:lang w:val="en-US" w:eastAsia="zh-CN"/>
+        </w:rPr>
+        <w:t xml:space="preserve">because then you are not being consistent. You are testing on different data. Imagine you draw the samples from a Gaussian N(mu,sigma). You trained with N(0,1) (after centering and scaling) but tested with N(mu,sigma) </w:t>
+      </w:r>
+    </w:p>
+    <w:p>
+      <w:pPr>
+        <w:rPr>
+          <w:rFonts w:hint="eastAsia"/>
+          <w:lang w:val="en-US" w:eastAsia="zh-CN"/>
+        </w:rPr>
+      </w:pPr>
+    </w:p>
+    <w:p>
+      <w:pPr>
+        <w:rPr>
+          <w:rFonts w:hint="eastAsia"/>
+          <w:lang w:val="en-US" w:eastAsia="zh-CN"/>
+        </w:rPr>
+      </w:pPr>
+    </w:p>
+    <w:p>
+      <w:pPr>
+        <w:rPr>
+          <w:rFonts w:hint="eastAsia"/>
+          <w:lang w:val="en-US" w:eastAsia="zh-CN"/>
+        </w:rPr>
+      </w:pPr>
+      <w:r>
+        <w:rPr>
+          <w:rFonts w:hint="eastAsia"/>
+          <w:lang w:val="en-US" w:eastAsia="zh-CN"/>
+        </w:rPr>
+        <w:t>PCA降维，使用训练集的特征</w:t>
+      </w:r>
+    </w:p>
+    <w:p>
+      <w:pPr>
+        <w:rPr>
+          <w:rFonts w:hint="eastAsia"/>
+          <w:lang w:val="en-US" w:eastAsia="zh-CN"/>
+        </w:rPr>
+      </w:pPr>
+    </w:p>
+    <w:p>
+      <w:pPr>
+        <w:rPr>
+          <w:rFonts w:hint="eastAsia"/>
+          <w:lang w:val="en-US" w:eastAsia="zh-CN"/>
+        </w:rPr>
+      </w:pPr>
+    </w:p>
+    <w:p>
+      <w:pPr>
+        <w:rPr>
+          <w:rFonts w:hint="eastAsia"/>
+          <w:lang w:val="en-US" w:eastAsia="zh-CN"/>
+        </w:rPr>
+      </w:pPr>
+      <w:r>
+        <w:rPr>
+          <w:rFonts w:hint="eastAsia"/>
+          <w:lang w:val="en-US" w:eastAsia="zh-CN"/>
+        </w:rPr>
+        <w:t>第二题：</w:t>
+      </w:r>
+    </w:p>
+    <w:p>
+      <w:pPr>
+        <w:rPr>
+          <w:rFonts w:hint="eastAsia"/>
+          <w:lang w:val="en-US" w:eastAsia="zh-CN"/>
+        </w:rPr>
+      </w:pPr>
+      <w:r>
+        <w:rPr>
+          <w:rFonts w:hint="eastAsia"/>
+          <w:lang w:val="en-US" w:eastAsia="zh-CN"/>
+        </w:rPr>
+        <w:t>既归一化，又降维0.2037</w:t>
+      </w:r>
+    </w:p>
+    <w:p>
+      <w:pPr>
+        <w:rPr>
+          <w:rFonts w:hint="eastAsia"/>
+          <w:lang w:val="en-US" w:eastAsia="zh-CN"/>
+        </w:rPr>
+      </w:pPr>
+      <w:r>
+        <w:rPr>
+          <w:rFonts w:hint="eastAsia"/>
+          <w:lang w:val="en-US" w:eastAsia="zh-CN"/>
+        </w:rPr>
+        <w:t>只降维 0.207</w:t>
+      </w:r>
+    </w:p>
+    <w:p>
+      <w:pPr>
+        <w:rPr>
+          <w:rFonts w:hint="eastAsia"/>
+          <w:lang w:val="en-US" w:eastAsia="zh-CN"/>
+        </w:rPr>
+      </w:pPr>
+      <w:r>
+        <w:rPr>
+          <w:rFonts w:hint="eastAsia"/>
+          <w:lang w:val="en-US" w:eastAsia="zh-CN"/>
+        </w:rPr>
+        <w:t>之归一化 0.204</w:t>
+      </w:r>
+    </w:p>
+    <w:p>
+      <w:pPr>
+        <w:rPr>
+          <w:rFonts w:hint="eastAsia"/>
+          <w:lang w:val="en-US" w:eastAsia="zh-CN"/>
+        </w:rPr>
+      </w:pPr>
+    </w:p>
+    <w:p>
+      <w:pPr>
+        <w:rPr>
+          <w:rFonts w:hint="eastAsia"/>
+          <w:lang w:val="en-US" w:eastAsia="zh-CN"/>
+        </w:rPr>
+      </w:pPr>
+      <w:r>
+        <w:rPr>
+          <w:rFonts w:hint="eastAsia"/>
+          <w:lang w:val="en-US" w:eastAsia="zh-CN"/>
+        </w:rPr>
+        <w:t>第一题：</w:t>
+      </w:r>
+    </w:p>
+    <w:p>
+      <w:pPr>
+        <w:rPr>
+          <w:rFonts w:hint="eastAsia"/>
+          <w:lang w:val="en-US" w:eastAsia="zh-CN"/>
+        </w:rPr>
+      </w:pPr>
+      <w:r>
+        <w:rPr>
+          <w:rFonts w:hint="eastAsia"/>
+          <w:lang w:val="en-US" w:eastAsia="zh-CN"/>
+        </w:rPr>
+        <w:t>通过pca降维，iblinersvr</w:t>
+      </w:r>
+    </w:p>
+    <w:p>
+      <w:r>
+        <w:drawing>
+          <wp:inline distT="0" distB="0" distL="114300" distR="114300">
+            <wp:extent cx="1457325" cy="1533525"/>
+            <wp:effectExtent l="0" t="0" r="9525" b="9525"/>
+            <wp:docPr id="129" name="图片 1"/>
+            <wp:cNvGraphicFramePr>
+              <a:graphicFrameLocks xmlns:a="http://schemas.openxmlformats.org/drawingml/2006/main" noChangeAspect="1"/>
+            </wp:cNvGraphicFramePr>
+            <a:graphic xmlns:a="http://schemas.openxmlformats.org/drawingml/2006/main">
+              <a:graphicData uri="http://schemas.openxmlformats.org/drawingml/2006/picture">
+                <pic:pic xmlns:pic="http://schemas.openxmlformats.org/drawingml/2006/picture">
+                  <pic:nvPicPr>
+                    <pic:cNvPr id="129" name="图片 1"/>
+                    <pic:cNvPicPr>
+                      <a:picLocks noChangeAspect="1"/>
+                    </pic:cNvPicPr>
+                  </pic:nvPicPr>
+                  <pic:blipFill>
+                    <a:blip r:embed="rId132"/>
+                    <a:stretch>
+                      <a:fillRect/>
+                    </a:stretch>
+                  </pic:blipFill>
+                  <pic:spPr>
+                    <a:xfrm>
+                      <a:off x="0" y="0"/>
+                      <a:ext cx="1457325" cy="1533525"/>
+                    </a:xfrm>
+                    <a:prstGeom prst="rect">
+                      <a:avLst/>
+                    </a:prstGeom>
+                    <a:noFill/>
+                    <a:ln w="9525">
+                      <a:noFill/>
+                    </a:ln>
+                  </pic:spPr>
+                </pic:pic>
+              </a:graphicData>
+            </a:graphic>
+          </wp:inline>
+        </w:drawing>
+      </w:r>
+    </w:p>
+    <w:p>
+      <w:pPr>
+        <w:rPr>
+          <w:rFonts w:hint="eastAsia" w:eastAsiaTheme="minorEastAsia"/>
+          <w:lang w:val="en-US" w:eastAsia="zh-CN"/>
+        </w:rPr>
+      </w:pPr>
+      <w:r>
+        <w:rPr>
+          <w:rFonts w:hint="eastAsia"/>
+          <w:lang w:val="en-US" w:eastAsia="zh-CN"/>
+        </w:rPr>
+        <w:t>使用全部特征，不降维</w:t>
+      </w:r>
+    </w:p>
+    <w:p>
+      <w:r>
+        <w:drawing>
+          <wp:inline distT="0" distB="0" distL="114300" distR="114300">
+            <wp:extent cx="5273675" cy="3456940"/>
+            <wp:effectExtent l="0" t="0" r="3175" b="10160"/>
+            <wp:docPr id="132" name="图片 4"/>
+            <wp:cNvGraphicFramePr>
+              <a:graphicFrameLocks xmlns:a="http://schemas.openxmlformats.org/drawingml/2006/main" noChangeAspect="1"/>
+            </wp:cNvGraphicFramePr>
+            <a:graphic xmlns:a="http://schemas.openxmlformats.org/drawingml/2006/main">
+              <a:graphicData uri="http://schemas.openxmlformats.org/drawingml/2006/picture">
+                <pic:pic xmlns:pic="http://schemas.openxmlformats.org/drawingml/2006/picture">
+                  <pic:nvPicPr>
+                    <pic:cNvPr id="132" name="图片 4"/>
+                    <pic:cNvPicPr>
+                      <a:picLocks noChangeAspect="1"/>
+                    </pic:cNvPicPr>
+                  </pic:nvPicPr>
+                  <pic:blipFill>
+                    <a:blip r:embed="rId133"/>
+                    <a:stretch>
+                      <a:fillRect/>
+                    </a:stretch>
+                  </pic:blipFill>
+                  <pic:spPr>
+                    <a:xfrm>
+                      <a:off x="0" y="0"/>
+                      <a:ext cx="5273675" cy="3456940"/>
+                    </a:xfrm>
+                    <a:prstGeom prst="rect">
+                      <a:avLst/>
+                    </a:prstGeom>
+                    <a:noFill/>
+                    <a:ln w="9525">
+                      <a:noFill/>
+                    </a:ln>
+                  </pic:spPr>
+                </pic:pic>
+              </a:graphicData>
+            </a:graphic>
+          </wp:inline>
+        </w:drawing>
+      </w:r>
+    </w:p>
+    <w:p>
+      <w:r>
+        <w:drawing>
+          <wp:inline distT="0" distB="0" distL="114300" distR="114300">
+            <wp:extent cx="1314450" cy="1333500"/>
+            <wp:effectExtent l="0" t="0" r="0" b="0"/>
+            <wp:docPr id="131" name="图片 3"/>
+            <wp:cNvGraphicFramePr>
+              <a:graphicFrameLocks xmlns:a="http://schemas.openxmlformats.org/drawingml/2006/main" noChangeAspect="1"/>
+            </wp:cNvGraphicFramePr>
+            <a:graphic xmlns:a="http://schemas.openxmlformats.org/drawingml/2006/main">
+              <a:graphicData uri="http://schemas.openxmlformats.org/drawingml/2006/picture">
+                <pic:pic xmlns:pic="http://schemas.openxmlformats.org/drawingml/2006/picture">
+                  <pic:nvPicPr>
+                    <pic:cNvPr id="131" name="图片 3"/>
+                    <pic:cNvPicPr>
+                      <a:picLocks noChangeAspect="1"/>
+                    </pic:cNvPicPr>
+                  </pic:nvPicPr>
+                  <pic:blipFill>
+                    <a:blip r:embed="rId134"/>
+                    <a:stretch>
+                      <a:fillRect/>
+                    </a:stretch>
+                  </pic:blipFill>
+                  <pic:spPr>
+                    <a:xfrm>
+                      <a:off x="0" y="0"/>
+                      <a:ext cx="1314450" cy="1333500"/>
+                    </a:xfrm>
+                    <a:prstGeom prst="rect">
+                      <a:avLst/>
+                    </a:prstGeom>
+                    <a:noFill/>
+                    <a:ln w="9525">
+                      <a:noFill/>
+                    </a:ln>
+                  </pic:spPr>
+                </pic:pic>
+              </a:graphicData>
+            </a:graphic>
+          </wp:inline>
+        </w:drawing>
+      </w:r>
+    </w:p>
+    <w:p/>
+    <w:p>
+      <w:pPr>
+        <w:rPr>
+          <w:rFonts w:hint="eastAsia"/>
+          <w:lang w:val="en-US" w:eastAsia="zh-CN"/>
+        </w:rPr>
+      </w:pPr>
+      <w:r>
+        <w:rPr>
+          <w:rFonts w:hint="eastAsia"/>
+          <w:lang w:val="en-US" w:eastAsia="zh-CN"/>
+        </w:rPr>
+        <w:t>分段路与整段路合并</w:t>
+      </w:r>
+    </w:p>
+    <w:p>
+      <w:pPr>
+        <w:rPr>
+          <w:rFonts w:hint="eastAsia"/>
+          <w:lang w:val="en-US" w:eastAsia="zh-CN"/>
+        </w:rPr>
+      </w:pPr>
+    </w:p>
+    <w:p>
+      <w:pPr>
+        <w:rPr>
+          <w:rFonts w:hint="eastAsia"/>
+          <w:lang w:val="en-US" w:eastAsia="zh-CN"/>
+        </w:rPr>
+      </w:pPr>
+      <w:r>
+        <w:rPr>
+          <w:rFonts w:hint="eastAsia"/>
+          <w:lang w:val="en-US" w:eastAsia="zh-CN"/>
+        </w:rPr>
+        <w:t>整段路预测与分段路结合</w:t>
+      </w:r>
+      <w:bookmarkStart w:id="0" w:name="_GoBack"/>
+      <w:bookmarkEnd w:id="0"/>
     </w:p>
     <w:sectPr>
       <w:pgSz w:w="11906" w:h="16838"/>

</xml_diff>